<commit_message>
newp partner descriptions added
</commit_message>
<xml_diff>
--- a/SUCCESS_proposals/PartnerDescriptionMDX.docx
+++ b/SUCCESS_proposals/PartnerDescriptionMDX.docx
@@ -493,7 +493,6 @@
               </w:rPr>
               <w:t xml:space="preserve"> largest in size in the whole of the UK. </w:t>
             </w:r>
-            <w:proofErr w:type="gramStart"/>
             <w:r>
               <w:rPr>
                 <w:rFonts w:ascii="Arial" w:eastAsia="Cambria" w:hAnsi="Arial" w:cs="Arial"/>
@@ -514,20 +513,7 @@
                 <w:szCs w:val="22"/>
                 <w:lang w:val="en-US" w:eastAsia="en-US"/>
               </w:rPr>
-              <w:t>Research Group on the Development of Intelligent Environments</w:t>
-            </w:r>
-            <w:proofErr w:type="gramEnd"/>
-            <w:r>
-              <w:rPr>
-                <w:rFonts w:ascii="Arial" w:eastAsia="Cambria" w:hAnsi="Arial" w:cs="Arial"/>
-                <w:i/>
-                <w:iCs/>
-                <w:color w:val="000000"/>
-                <w:sz w:val="22"/>
-                <w:szCs w:val="22"/>
-                <w:lang w:val="en-US" w:eastAsia="en-US"/>
-              </w:rPr>
-              <w:t xml:space="preserve"> </w:t>
+              <w:t xml:space="preserve">Research Group on the Development of Intelligent Environments </w:t>
             </w:r>
             <w:r>
               <w:rPr>
@@ -685,117 +671,34 @@
                 <w:szCs w:val="22"/>
                 <w:lang w:val="en-GB"/>
               </w:rPr>
-              <w:t xml:space="preserve">Florian </w:t>
-            </w:r>
-            <w:proofErr w:type="spellStart"/>
-            <w:proofErr w:type="gramStart"/>
-            <w:r>
-              <w:rPr>
-                <w:rFonts w:ascii="Arial" w:hAnsi="Arial" w:cs="Arial"/>
-                <w:b/>
-                <w:sz w:val="22"/>
-                <w:szCs w:val="22"/>
-                <w:lang w:val="en-GB"/>
-              </w:rPr>
-              <w:t>Kammüller</w:t>
-            </w:r>
-            <w:proofErr w:type="spellEnd"/>
-            <w:r>
-              <w:rPr>
-                <w:rFonts w:ascii="Arial" w:hAnsi="Arial" w:cs="Arial"/>
-                <w:sz w:val="22"/>
-                <w:szCs w:val="22"/>
-                <w:lang w:val="en-GB"/>
-              </w:rPr>
-              <w:t>,</w:t>
-            </w:r>
-            <w:proofErr w:type="gramEnd"/>
-            <w:r>
-              <w:rPr>
-                <w:rFonts w:ascii="Arial" w:hAnsi="Arial" w:cs="Arial"/>
-                <w:sz w:val="22"/>
-                <w:szCs w:val="22"/>
-                <w:lang w:val="en-GB"/>
-              </w:rPr>
-              <w:t xml:space="preserve"> </w:t>
-            </w:r>
-            <w:r>
-              <w:rPr>
-                <w:rFonts w:ascii="Arial" w:hAnsi="Arial" w:cs="Arial"/>
-                <w:sz w:val="22"/>
-                <w:szCs w:val="22"/>
-                <w:lang w:val="en-GB"/>
-              </w:rPr>
-              <w:t xml:space="preserve">holds a PhD from the University of Cambridge and a </w:t>
-            </w:r>
-            <w:proofErr w:type="spellStart"/>
-            <w:r>
-              <w:rPr>
-                <w:rFonts w:ascii="Arial" w:hAnsi="Arial" w:cs="Arial"/>
-                <w:sz w:val="22"/>
-                <w:szCs w:val="22"/>
-                <w:lang w:val="en-GB"/>
-              </w:rPr>
-              <w:t>Habilitati</w:t>
-            </w:r>
-            <w:r>
-              <w:rPr>
-                <w:rFonts w:ascii="Arial" w:hAnsi="Arial" w:cs="Arial"/>
-                <w:sz w:val="22"/>
-                <w:szCs w:val="22"/>
-                <w:lang w:val="en-GB"/>
-              </w:rPr>
-              <w:t>on</w:t>
-            </w:r>
-            <w:proofErr w:type="spellEnd"/>
-            <w:r>
-              <w:rPr>
-                <w:rFonts w:ascii="Arial" w:hAnsi="Arial" w:cs="Arial"/>
-                <w:sz w:val="22"/>
-                <w:szCs w:val="22"/>
-                <w:lang w:val="en-GB"/>
-              </w:rPr>
-              <w:t xml:space="preserve"> from </w:t>
-            </w:r>
-            <w:proofErr w:type="spellStart"/>
-            <w:r>
-              <w:rPr>
-                <w:rFonts w:ascii="Arial" w:hAnsi="Arial" w:cs="Arial"/>
-                <w:sz w:val="22"/>
-                <w:szCs w:val="22"/>
-                <w:lang w:val="en-GB"/>
-              </w:rPr>
-              <w:t>Technische</w:t>
-            </w:r>
-            <w:proofErr w:type="spellEnd"/>
-            <w:r>
-              <w:rPr>
-                <w:rFonts w:ascii="Arial" w:hAnsi="Arial" w:cs="Arial"/>
-                <w:sz w:val="22"/>
-                <w:szCs w:val="22"/>
-                <w:lang w:val="en-GB"/>
-              </w:rPr>
-              <w:t xml:space="preserve"> </w:t>
-            </w:r>
-            <w:proofErr w:type="spellStart"/>
-            <w:r>
-              <w:rPr>
-                <w:rFonts w:ascii="Arial" w:hAnsi="Arial" w:cs="Arial"/>
-                <w:sz w:val="22"/>
-                <w:szCs w:val="22"/>
-                <w:lang w:val="en-GB"/>
-              </w:rPr>
-              <w:t>Universität</w:t>
-            </w:r>
-            <w:proofErr w:type="spellEnd"/>
-            <w:r>
-              <w:rPr>
-                <w:rFonts w:ascii="Arial" w:hAnsi="Arial" w:cs="Arial"/>
-                <w:sz w:val="22"/>
-                <w:szCs w:val="22"/>
-                <w:lang w:val="en-GB"/>
-              </w:rPr>
-              <w:t xml:space="preserve"> Berlin</w:t>
+              <w:t>Florian Kammüller</w:t>
+            </w:r>
+            <w:r>
+              <w:rPr>
+                <w:rFonts w:ascii="Arial" w:hAnsi="Arial" w:cs="Arial"/>
+                <w:sz w:val="22"/>
+                <w:szCs w:val="22"/>
+                <w:lang w:val="en-GB"/>
+              </w:rPr>
+              <w:t xml:space="preserve">, </w:t>
+            </w:r>
+            <w:r>
+              <w:rPr>
+                <w:rFonts w:ascii="Arial" w:hAnsi="Arial" w:cs="Arial"/>
+                <w:sz w:val="22"/>
+                <w:szCs w:val="22"/>
+                <w:lang w:val="en-GB"/>
+              </w:rPr>
+              <w:t>holds a PhD from the University of Cambridge and a Habilitati</w:t>
+            </w:r>
+            <w:r>
+              <w:rPr>
+                <w:rFonts w:ascii="Arial" w:hAnsi="Arial" w:cs="Arial"/>
+                <w:sz w:val="22"/>
+                <w:szCs w:val="22"/>
+                <w:lang w:val="en-GB"/>
+              </w:rPr>
+              <w:t>on from Technische Universität Berlin</w:t>
             </w:r>
             <w:r>
               <w:rPr>
@@ -907,33 +810,7 @@
                 <w:szCs w:val="22"/>
                 <w:lang w:val="en-US" w:eastAsia="en-US"/>
               </w:rPr>
-              <w:t xml:space="preserve">Research Group </w:t>
-            </w:r>
-            <w:proofErr w:type="gramStart"/>
-            <w:r>
-              <w:rPr>
-                <w:rFonts w:ascii="Arial" w:eastAsia="Cambria" w:hAnsi="Arial" w:cs="Arial"/>
-                <w:i/>
-                <w:iCs/>
-                <w:color w:val="000000"/>
-                <w:sz w:val="22"/>
-                <w:szCs w:val="22"/>
-                <w:lang w:val="en-US" w:eastAsia="en-US"/>
-              </w:rPr>
-              <w:t>on  Development</w:t>
-            </w:r>
-            <w:proofErr w:type="gramEnd"/>
-            <w:r>
-              <w:rPr>
-                <w:rFonts w:ascii="Arial" w:eastAsia="Cambria" w:hAnsi="Arial" w:cs="Arial"/>
-                <w:i/>
-                <w:iCs/>
-                <w:color w:val="000000"/>
-                <w:sz w:val="22"/>
-                <w:szCs w:val="22"/>
-                <w:lang w:val="en-US" w:eastAsia="en-US"/>
-              </w:rPr>
-              <w:t xml:space="preserve"> of Intelligent Environment,</w:t>
+              <w:t>Research Group on  Development of Intelligent Environment,</w:t>
             </w:r>
             <w:r>
               <w:rPr>
@@ -1084,20 +961,8 @@
                 <w:szCs w:val="22"/>
                 <w:lang w:val="en-GB"/>
               </w:rPr>
-              <w:t xml:space="preserve">Richard </w:t>
-            </w:r>
-            <w:proofErr w:type="spellStart"/>
-            <w:r>
-              <w:rPr>
-                <w:rFonts w:ascii="Arial" w:hAnsi="Arial" w:cs="Arial"/>
-                <w:b/>
-                <w:sz w:val="22"/>
-                <w:szCs w:val="22"/>
-                <w:lang w:val="en-GB"/>
-              </w:rPr>
-              <w:t>Bayford</w:t>
-            </w:r>
-            <w:proofErr w:type="spellEnd"/>
+              <w:t>Richard Bayford</w:t>
+            </w:r>
             <w:r>
               <w:rPr>
                 <w:rFonts w:ascii="Arial" w:hAnsi="Arial" w:cs="Arial"/>
@@ -1114,27 +979,7 @@
                 <w:szCs w:val="22"/>
                 <w:lang w:val="en-GB"/>
               </w:rPr>
-              <w:t xml:space="preserve">is the Director of Biophysics at the Middlesex University Centre for Investigative Oncology, Professor of Bio-Modelling and Informatics and Honorary Senior Lecturer in the UCL Department of Electrical and Electronic Engineering. His expertise is in bio-modelling, </w:t>
-            </w:r>
-            <w:proofErr w:type="spellStart"/>
-            <w:r>
-              <w:rPr>
-                <w:rFonts w:ascii="Arial" w:hAnsi="Arial" w:cs="Arial"/>
-                <w:sz w:val="22"/>
-                <w:szCs w:val="22"/>
-                <w:lang w:val="en-GB"/>
-              </w:rPr>
-              <w:t>tele</w:t>
-            </w:r>
-            <w:proofErr w:type="spellEnd"/>
-            <w:r>
-              <w:rPr>
-                <w:rFonts w:ascii="Arial" w:hAnsi="Arial" w:cs="Arial"/>
-                <w:sz w:val="22"/>
-                <w:szCs w:val="22"/>
-                <w:lang w:val="en-GB"/>
-              </w:rPr>
-              <w:t xml:space="preserve">-medical systems, instrumentation and biosensors. He </w:t>
+              <w:t xml:space="preserve">is the Director of Biophysics at the Middlesex University Centre for Investigative Oncology, Professor of Bio-Modelling and Informatics and Honorary Senior Lecturer in the UCL Department of Electrical and Electronic Engineering. His expertise is in bio-modelling, tele-medical systems, instrumentation and biosensors. He </w:t>
             </w:r>
             <w:r>
               <w:rPr>
@@ -1263,18 +1108,7 @@
                 <w:szCs w:val="22"/>
                 <w:lang w:val="en-GB"/>
               </w:rPr>
-              <w:t xml:space="preserve">Simon </w:t>
-            </w:r>
-            <w:proofErr w:type="gramStart"/>
-            <w:r>
-              <w:rPr>
-                <w:rFonts w:ascii="Arial" w:hAnsi="Arial" w:cs="Arial"/>
-                <w:b/>
-                <w:sz w:val="22"/>
-                <w:szCs w:val="22"/>
-                <w:lang w:val="en-GB"/>
-              </w:rPr>
-              <w:t>Jones</w:t>
+              <w:t>Simon Jones</w:t>
             </w:r>
             <w:r>
               <w:rPr>
@@ -1285,7 +1119,6 @@
               </w:rPr>
               <w:t>,</w:t>
             </w:r>
-            <w:proofErr w:type="gramEnd"/>
             <w:r>
               <w:rPr>
                 <w:rFonts w:ascii="Arial" w:hAnsi="Arial" w:cs="Arial"/>
@@ -1330,27 +1163,7 @@
                 <w:szCs w:val="22"/>
                 <w:lang w:val="en-GB"/>
               </w:rPr>
-              <w:t xml:space="preserve">of computers in society. He led the creation of the </w:t>
-            </w:r>
-            <w:proofErr w:type="spellStart"/>
-            <w:r>
-              <w:rPr>
-                <w:rFonts w:ascii="Arial" w:hAnsi="Arial" w:cs="Arial"/>
-                <w:sz w:val="22"/>
-                <w:szCs w:val="22"/>
-                <w:lang w:val="en-GB"/>
-              </w:rPr>
-              <w:t>eFRIEND</w:t>
-            </w:r>
-            <w:proofErr w:type="spellEnd"/>
-            <w:r>
-              <w:rPr>
-                <w:rFonts w:ascii="Arial" w:hAnsi="Arial" w:cs="Arial"/>
-                <w:sz w:val="22"/>
-                <w:szCs w:val="22"/>
-                <w:lang w:val="en-GB"/>
-              </w:rPr>
-              <w:t xml:space="preserve"> ethical framework to guide development of Intelligent Environments (Jones et al 2015).</w:t>
+              <w:t>of computers in society. He led the creation of the eFRIEND ethical framework to guide development of Intelligent Environments (Jones et al 2015).</w:t>
             </w:r>
           </w:p>
           <w:p>
@@ -1363,7 +1176,6 @@
                 <w:lang w:val="en-GB"/>
               </w:rPr>
             </w:pPr>
-            <w:proofErr w:type="spellStart"/>
             <w:r>
               <w:rPr>
                 <w:rFonts w:ascii="Arial" w:hAnsi="Arial" w:cs="Arial"/>
@@ -1372,69 +1184,36 @@
                 <w:szCs w:val="22"/>
                 <w:lang w:val="en-GB"/>
               </w:rPr>
-              <w:t>Taolu</w:t>
-            </w:r>
-            <w:proofErr w:type="spellEnd"/>
-            <w:r>
-              <w:rPr>
-                <w:rFonts w:ascii="Arial" w:hAnsi="Arial" w:cs="Arial"/>
-                <w:b/>
-                <w:sz w:val="22"/>
-                <w:szCs w:val="22"/>
-                <w:lang w:val="en-GB"/>
-              </w:rPr>
-              <w:t xml:space="preserve"> </w:t>
-            </w:r>
-            <w:proofErr w:type="gramStart"/>
-            <w:r>
-              <w:rPr>
-                <w:rFonts w:ascii="Arial" w:hAnsi="Arial" w:cs="Arial"/>
-                <w:b/>
-                <w:sz w:val="22"/>
-                <w:szCs w:val="22"/>
-                <w:lang w:val="en-GB"/>
-              </w:rPr>
-              <w:t>Chen,</w:t>
-            </w:r>
-            <w:proofErr w:type="gramEnd"/>
-            <w:r>
-              <w:rPr>
-                <w:rFonts w:ascii="Arial" w:hAnsi="Arial" w:cs="Arial"/>
-                <w:b/>
-                <w:sz w:val="22"/>
-                <w:szCs w:val="22"/>
-                <w:lang w:val="en-GB"/>
-              </w:rPr>
-              <w:t xml:space="preserve"> </w:t>
-            </w:r>
-            <w:r>
-              <w:rPr>
-                <w:rFonts w:ascii="Arial" w:hAnsi="Arial" w:cs="Arial"/>
-                <w:sz w:val="22"/>
-                <w:szCs w:val="22"/>
-                <w:lang w:val="en-GB"/>
-              </w:rPr>
-              <w:t xml:space="preserve">is a Senior Lecturer in the Department of Computer </w:t>
-            </w:r>
-            <w:proofErr w:type="spellStart"/>
-            <w:r>
-              <w:rPr>
-                <w:rFonts w:ascii="Arial" w:hAnsi="Arial" w:cs="Arial"/>
-                <w:sz w:val="22"/>
-                <w:szCs w:val="22"/>
-                <w:lang w:val="en-GB"/>
-              </w:rPr>
-              <w:t>Sciene</w:t>
-            </w:r>
-            <w:proofErr w:type="spellEnd"/>
-            <w:r>
-              <w:rPr>
-                <w:rFonts w:ascii="Arial" w:hAnsi="Arial" w:cs="Arial"/>
-                <w:sz w:val="22"/>
-                <w:szCs w:val="22"/>
-                <w:lang w:val="en-GB"/>
-              </w:rPr>
-              <w:t xml:space="preserve"> and an expert on quantitative model checking</w:t>
+              <w:t xml:space="preserve">Taolu Chen, </w:t>
+            </w:r>
+            <w:r>
+              <w:rPr>
+                <w:rFonts w:ascii="Arial" w:hAnsi="Arial" w:cs="Arial"/>
+                <w:sz w:val="22"/>
+                <w:szCs w:val="22"/>
+                <w:lang w:val="en-GB"/>
+              </w:rPr>
+              <w:t>is a Senior Lecturer in the Department of Computer Scien</w:t>
+            </w:r>
+            <w:r>
+              <w:rPr>
+                <w:rFonts w:ascii="Arial" w:hAnsi="Arial" w:cs="Arial"/>
+                <w:sz w:val="22"/>
+                <w:szCs w:val="22"/>
+                <w:lang w:val="en-GB"/>
+              </w:rPr>
+              <w:t>c</w:t>
+            </w:r>
+            <w:bookmarkStart w:id="0" w:name="_GoBack"/>
+            <w:bookmarkEnd w:id="0"/>
+            <w:r>
+              <w:rPr>
+                <w:rFonts w:ascii="Arial" w:hAnsi="Arial" w:cs="Arial"/>
+                <w:sz w:val="22"/>
+                <w:szCs w:val="22"/>
+                <w:lang w:val="en-GB"/>
+              </w:rPr>
+              <w:t>e and an expert on quantitative model checking</w:t>
             </w:r>
             <w:r>
               <w:rPr>
@@ -1521,29 +1300,7 @@
                 <w:szCs w:val="18"/>
                 <w:lang w:val="en-GB" w:eastAsia="en-US"/>
               </w:rPr>
-              <w:t xml:space="preserve"> J. </w:t>
-            </w:r>
-            <w:proofErr w:type="spellStart"/>
-            <w:r>
-              <w:rPr>
-                <w:rFonts w:ascii="Arial" w:eastAsia="Cambria" w:hAnsi="Arial" w:cs="Arial"/>
-                <w:color w:val="000000"/>
-                <w:sz w:val="18"/>
-                <w:szCs w:val="18"/>
-                <w:lang w:val="en-GB" w:eastAsia="en-US"/>
-              </w:rPr>
-              <w:t>Hornos</w:t>
-            </w:r>
-            <w:proofErr w:type="spellEnd"/>
-            <w:r>
-              <w:rPr>
-                <w:rFonts w:ascii="Arial" w:eastAsia="Cambria" w:hAnsi="Arial" w:cs="Arial"/>
-                <w:color w:val="000000"/>
-                <w:sz w:val="18"/>
-                <w:szCs w:val="18"/>
-                <w:lang w:val="en-GB" w:eastAsia="en-US"/>
-              </w:rPr>
-              <w:t xml:space="preserve">. </w:t>
+              <w:t xml:space="preserve"> J. Hornos. </w:t>
             </w:r>
             <w:r>
               <w:rPr>
@@ -1601,51 +1358,7 @@
                 <w:szCs w:val="18"/>
                 <w:lang w:val="en-US" w:eastAsia="en-US"/>
               </w:rPr>
-              <w:t xml:space="preserve">Diane J. Cook, Juan C. Augusto, and </w:t>
-            </w:r>
-            <w:proofErr w:type="spellStart"/>
-            <w:r>
-              <w:rPr>
-                <w:rFonts w:ascii="Arial" w:eastAsia="Cambria" w:hAnsi="Arial" w:cs="Arial"/>
-                <w:color w:val="000000"/>
-                <w:sz w:val="18"/>
-                <w:szCs w:val="18"/>
-                <w:lang w:val="en-US" w:eastAsia="en-US"/>
-              </w:rPr>
-              <w:t>Vikramaditya</w:t>
-            </w:r>
-            <w:proofErr w:type="spellEnd"/>
-            <w:r>
-              <w:rPr>
-                <w:rFonts w:ascii="Arial" w:eastAsia="Cambria" w:hAnsi="Arial" w:cs="Arial"/>
-                <w:color w:val="000000"/>
-                <w:sz w:val="18"/>
-                <w:szCs w:val="18"/>
-                <w:lang w:val="en-US" w:eastAsia="en-US"/>
-              </w:rPr>
-              <w:t xml:space="preserve"> R. </w:t>
-            </w:r>
-            <w:proofErr w:type="spellStart"/>
-            <w:r>
-              <w:rPr>
-                <w:rFonts w:ascii="Arial" w:eastAsia="Cambria" w:hAnsi="Arial" w:cs="Arial"/>
-                <w:color w:val="000000"/>
-                <w:sz w:val="18"/>
-                <w:szCs w:val="18"/>
-                <w:lang w:val="en-US" w:eastAsia="en-US"/>
-              </w:rPr>
-              <w:t>Jakkula</w:t>
-            </w:r>
-            <w:proofErr w:type="spellEnd"/>
-            <w:r>
-              <w:rPr>
-                <w:rFonts w:ascii="Arial" w:eastAsia="Cambria" w:hAnsi="Arial" w:cs="Arial"/>
-                <w:color w:val="000000"/>
-                <w:sz w:val="18"/>
-                <w:szCs w:val="18"/>
-                <w:lang w:val="en-US" w:eastAsia="en-US"/>
-              </w:rPr>
-              <w:t xml:space="preserve">. Ambient Intelligence: applications in society and opportunities for AI. </w:t>
+              <w:t xml:space="preserve">Diane J. Cook, Juan C. Augusto, and Vikramaditya R. Jakkula. Ambient Intelligence: applications in society and opportunities for AI. </w:t>
             </w:r>
             <w:r>
               <w:rPr>
@@ -1709,189 +1422,8 @@
                 <w:sz w:val="18"/>
                 <w:szCs w:val="18"/>
               </w:rPr>
-              <w:t xml:space="preserve">J. </w:t>
-            </w:r>
-            <w:proofErr w:type="spellStart"/>
-            <w:r>
-              <w:rPr>
-                <w:rFonts w:ascii="Arial" w:hAnsi="Arial" w:cs="Arial"/>
-                <w:sz w:val="18"/>
-                <w:szCs w:val="18"/>
-              </w:rPr>
-              <w:t>Boender</w:t>
-            </w:r>
-            <w:proofErr w:type="spellEnd"/>
-            <w:r>
-              <w:rPr>
-                <w:rFonts w:ascii="Arial" w:hAnsi="Arial" w:cs="Arial"/>
-                <w:sz w:val="18"/>
-                <w:szCs w:val="18"/>
-              </w:rPr>
-              <w:t xml:space="preserve">, M. </w:t>
-            </w:r>
-            <w:proofErr w:type="spellStart"/>
-            <w:r>
-              <w:rPr>
-                <w:rFonts w:ascii="Arial" w:hAnsi="Arial" w:cs="Arial"/>
-                <w:sz w:val="18"/>
-                <w:szCs w:val="18"/>
-              </w:rPr>
-              <w:t>Georgieva</w:t>
-            </w:r>
-            <w:proofErr w:type="spellEnd"/>
-            <w:r>
-              <w:rPr>
-                <w:rFonts w:ascii="Arial" w:hAnsi="Arial" w:cs="Arial"/>
-                <w:sz w:val="18"/>
-                <w:szCs w:val="18"/>
-              </w:rPr>
-              <w:t xml:space="preserve"> </w:t>
-            </w:r>
-            <w:proofErr w:type="spellStart"/>
-            <w:r>
-              <w:rPr>
-                <w:rFonts w:ascii="Arial" w:hAnsi="Arial" w:cs="Arial"/>
-                <w:sz w:val="18"/>
-                <w:szCs w:val="18"/>
-              </w:rPr>
-              <w:t>Ivanova</w:t>
-            </w:r>
-            <w:proofErr w:type="spellEnd"/>
-            <w:r>
-              <w:rPr>
-                <w:rFonts w:ascii="Arial" w:hAnsi="Arial" w:cs="Arial"/>
-                <w:sz w:val="18"/>
-                <w:szCs w:val="18"/>
-              </w:rPr>
-              <w:t xml:space="preserve">, F. </w:t>
-            </w:r>
-            <w:proofErr w:type="spellStart"/>
-            <w:r>
-              <w:rPr>
-                <w:rFonts w:ascii="Arial" w:hAnsi="Arial" w:cs="Arial"/>
-                <w:sz w:val="18"/>
-                <w:szCs w:val="18"/>
-              </w:rPr>
-              <w:t>Kammüller</w:t>
-            </w:r>
-            <w:proofErr w:type="spellEnd"/>
-            <w:r>
-              <w:rPr>
-                <w:rFonts w:ascii="Arial" w:hAnsi="Arial" w:cs="Arial"/>
-                <w:sz w:val="18"/>
-                <w:szCs w:val="18"/>
-              </w:rPr>
-              <w:t xml:space="preserve"> </w:t>
-            </w:r>
-            <w:proofErr w:type="spellStart"/>
-            <w:r>
-              <w:rPr>
-                <w:rFonts w:ascii="Arial" w:hAnsi="Arial" w:cs="Arial"/>
-                <w:sz w:val="18"/>
-                <w:szCs w:val="18"/>
-              </w:rPr>
-              <w:t>and</w:t>
-            </w:r>
-            <w:proofErr w:type="spellEnd"/>
-            <w:r>
-              <w:rPr>
-                <w:rFonts w:ascii="Arial" w:hAnsi="Arial" w:cs="Arial"/>
-                <w:sz w:val="18"/>
-                <w:szCs w:val="18"/>
-              </w:rPr>
-              <w:t xml:space="preserve"> G. </w:t>
-            </w:r>
-            <w:proofErr w:type="spellStart"/>
-            <w:r>
-              <w:rPr>
-                <w:rFonts w:ascii="Arial" w:hAnsi="Arial" w:cs="Arial"/>
-                <w:sz w:val="18"/>
-                <w:szCs w:val="18"/>
-              </w:rPr>
-              <w:t>Primiero</w:t>
-            </w:r>
-            <w:proofErr w:type="spellEnd"/>
-            <w:r>
-              <w:rPr>
-                <w:rFonts w:ascii="Arial" w:hAnsi="Arial" w:cs="Arial"/>
-                <w:sz w:val="18"/>
-                <w:szCs w:val="18"/>
-              </w:rPr>
-              <w:t xml:space="preserve">. Modeling Human </w:t>
-            </w:r>
-            <w:proofErr w:type="spellStart"/>
-            <w:r>
-              <w:rPr>
-                <w:rFonts w:ascii="Arial" w:hAnsi="Arial" w:cs="Arial"/>
-                <w:sz w:val="18"/>
-                <w:szCs w:val="18"/>
-              </w:rPr>
-              <w:t>Behaviour</w:t>
-            </w:r>
-            <w:proofErr w:type="spellEnd"/>
-            <w:r>
-              <w:rPr>
-                <w:rFonts w:ascii="Arial" w:hAnsi="Arial" w:cs="Arial"/>
-                <w:sz w:val="18"/>
-                <w:szCs w:val="18"/>
-              </w:rPr>
-              <w:t xml:space="preserve"> </w:t>
-            </w:r>
-            <w:proofErr w:type="spellStart"/>
-            <w:r>
-              <w:rPr>
-                <w:rFonts w:ascii="Arial" w:hAnsi="Arial" w:cs="Arial"/>
-                <w:sz w:val="18"/>
-                <w:szCs w:val="18"/>
-              </w:rPr>
-              <w:t>with</w:t>
-            </w:r>
-            <w:proofErr w:type="spellEnd"/>
-            <w:r>
-              <w:rPr>
-                <w:rFonts w:ascii="Arial" w:hAnsi="Arial" w:cs="Arial"/>
-                <w:sz w:val="18"/>
-                <w:szCs w:val="18"/>
-              </w:rPr>
-              <w:t xml:space="preserve"> Higher Order </w:t>
-            </w:r>
-            <w:proofErr w:type="spellStart"/>
-            <w:r>
-              <w:rPr>
-                <w:rFonts w:ascii="Arial" w:hAnsi="Arial" w:cs="Arial"/>
-                <w:sz w:val="18"/>
-                <w:szCs w:val="18"/>
-              </w:rPr>
-              <w:t>Logic</w:t>
-            </w:r>
-            <w:proofErr w:type="spellEnd"/>
-            <w:r>
-              <w:rPr>
-                <w:rFonts w:ascii="Arial" w:hAnsi="Arial" w:cs="Arial"/>
-                <w:sz w:val="18"/>
-                <w:szCs w:val="18"/>
-              </w:rPr>
-              <w:t xml:space="preserve">: Insider </w:t>
-            </w:r>
-            <w:proofErr w:type="spellStart"/>
-            <w:r>
-              <w:rPr>
-                <w:rFonts w:ascii="Arial" w:hAnsi="Arial" w:cs="Arial"/>
-                <w:sz w:val="18"/>
-                <w:szCs w:val="18"/>
-              </w:rPr>
-              <w:t>Threats</w:t>
-            </w:r>
-            <w:proofErr w:type="spellEnd"/>
-            <w:r>
-              <w:rPr>
-                <w:rFonts w:ascii="Arial" w:hAnsi="Arial" w:cs="Arial"/>
-                <w:sz w:val="18"/>
-                <w:szCs w:val="18"/>
-              </w:rPr>
-              <w:t xml:space="preserve">. </w:t>
-            </w:r>
-            <w:proofErr w:type="spellStart"/>
+              <w:t xml:space="preserve">J. Boender, M. Georgieva Ivanova, F. Kammüller and G. Primiero. Modeling Human Behaviour with Higher Order Logic: Insider Threats. </w:t>
+            </w:r>
             <w:r>
               <w:rPr>
                 <w:rFonts w:ascii="Arial" w:hAnsi="Arial" w:cs="Arial"/>
@@ -1899,9 +1431,16 @@
                 <w:sz w:val="18"/>
                 <w:szCs w:val="18"/>
               </w:rPr>
-              <w:t>Socio</w:t>
-            </w:r>
-            <w:proofErr w:type="spellEnd"/>
+              <w:t>Socio-Technical Aspects of Security and Trust</w:t>
+            </w:r>
+            <w:r>
+              <w:rPr>
+                <w:rFonts w:ascii="Arial" w:hAnsi="Arial" w:cs="Arial"/>
+                <w:sz w:val="18"/>
+                <w:szCs w:val="18"/>
+              </w:rPr>
+              <w:t xml:space="preserve">, </w:t>
+            </w:r>
             <w:r>
               <w:rPr>
                 <w:rFonts w:ascii="Arial" w:hAnsi="Arial" w:cs="Arial"/>
@@ -1909,184 +1448,7 @@
                 <w:sz w:val="18"/>
                 <w:szCs w:val="18"/>
               </w:rPr>
-              <w:t xml:space="preserve">-Technical </w:t>
-            </w:r>
-            <w:proofErr w:type="spellStart"/>
-            <w:r>
-              <w:rPr>
-                <w:rFonts w:ascii="Arial" w:hAnsi="Arial" w:cs="Arial"/>
-                <w:i/>
-                <w:sz w:val="18"/>
-                <w:szCs w:val="18"/>
-              </w:rPr>
-              <w:t>Aspects</w:t>
-            </w:r>
-            <w:proofErr w:type="spellEnd"/>
-            <w:r>
-              <w:rPr>
-                <w:rFonts w:ascii="Arial" w:hAnsi="Arial" w:cs="Arial"/>
-                <w:i/>
-                <w:sz w:val="18"/>
-                <w:szCs w:val="18"/>
-              </w:rPr>
-              <w:t xml:space="preserve"> </w:t>
-            </w:r>
-            <w:proofErr w:type="spellStart"/>
-            <w:r>
-              <w:rPr>
-                <w:rFonts w:ascii="Arial" w:hAnsi="Arial" w:cs="Arial"/>
-                <w:i/>
-                <w:sz w:val="18"/>
-                <w:szCs w:val="18"/>
-              </w:rPr>
-              <w:t>of</w:t>
-            </w:r>
-            <w:proofErr w:type="spellEnd"/>
-            <w:r>
-              <w:rPr>
-                <w:rFonts w:ascii="Arial" w:hAnsi="Arial" w:cs="Arial"/>
-                <w:i/>
-                <w:sz w:val="18"/>
-                <w:szCs w:val="18"/>
-              </w:rPr>
-              <w:t xml:space="preserve"> Security </w:t>
-            </w:r>
-            <w:proofErr w:type="spellStart"/>
-            <w:r>
-              <w:rPr>
-                <w:rFonts w:ascii="Arial" w:hAnsi="Arial" w:cs="Arial"/>
-                <w:i/>
-                <w:sz w:val="18"/>
-                <w:szCs w:val="18"/>
-              </w:rPr>
-              <w:t>and</w:t>
-            </w:r>
-            <w:proofErr w:type="spellEnd"/>
-            <w:r>
-              <w:rPr>
-                <w:rFonts w:ascii="Arial" w:hAnsi="Arial" w:cs="Arial"/>
-                <w:i/>
-                <w:sz w:val="18"/>
-                <w:szCs w:val="18"/>
-              </w:rPr>
-              <w:t xml:space="preserve"> Trust</w:t>
-            </w:r>
-            <w:r>
-              <w:rPr>
-                <w:rFonts w:ascii="Arial" w:hAnsi="Arial" w:cs="Arial"/>
-                <w:sz w:val="18"/>
-                <w:szCs w:val="18"/>
-              </w:rPr>
-              <w:t xml:space="preserve">, </w:t>
-            </w:r>
-            <w:r>
-              <w:rPr>
-                <w:rFonts w:ascii="Arial" w:hAnsi="Arial" w:cs="Arial"/>
-                <w:i/>
-                <w:sz w:val="18"/>
-                <w:szCs w:val="18"/>
-              </w:rPr>
-              <w:t xml:space="preserve">STAST2014, </w:t>
-            </w:r>
-            <w:proofErr w:type="spellStart"/>
-            <w:r>
-              <w:rPr>
-                <w:rFonts w:ascii="Arial" w:hAnsi="Arial" w:cs="Arial"/>
-                <w:i/>
-                <w:sz w:val="18"/>
-                <w:szCs w:val="18"/>
-              </w:rPr>
-              <w:t>co-located</w:t>
-            </w:r>
-            <w:proofErr w:type="spellEnd"/>
-            <w:r>
-              <w:rPr>
-                <w:rFonts w:ascii="Arial" w:hAnsi="Arial" w:cs="Arial"/>
-                <w:i/>
-                <w:sz w:val="18"/>
-                <w:szCs w:val="18"/>
-              </w:rPr>
-              <w:t xml:space="preserve"> </w:t>
-            </w:r>
-            <w:proofErr w:type="spellStart"/>
-            <w:r>
-              <w:rPr>
-                <w:rFonts w:ascii="Arial" w:hAnsi="Arial" w:cs="Arial"/>
-                <w:i/>
-                <w:sz w:val="18"/>
-                <w:szCs w:val="18"/>
-              </w:rPr>
-              <w:t>with</w:t>
-            </w:r>
-            <w:proofErr w:type="spellEnd"/>
-            <w:r>
-              <w:rPr>
-                <w:rFonts w:ascii="Arial" w:hAnsi="Arial" w:cs="Arial"/>
-                <w:i/>
-                <w:sz w:val="18"/>
-                <w:szCs w:val="18"/>
-              </w:rPr>
-              <w:t xml:space="preserve"> CSF’14 in </w:t>
-            </w:r>
-            <w:proofErr w:type="spellStart"/>
-            <w:r>
-              <w:rPr>
-                <w:rFonts w:ascii="Arial" w:hAnsi="Arial" w:cs="Arial"/>
-                <w:i/>
-                <w:sz w:val="18"/>
-                <w:szCs w:val="18"/>
-              </w:rPr>
-              <w:t>the</w:t>
-            </w:r>
-            <w:proofErr w:type="spellEnd"/>
-            <w:r>
-              <w:rPr>
-                <w:rFonts w:ascii="Arial" w:hAnsi="Arial" w:cs="Arial"/>
-                <w:i/>
-                <w:sz w:val="18"/>
-                <w:szCs w:val="18"/>
-              </w:rPr>
-              <w:t xml:space="preserve"> Vienna Summer </w:t>
-            </w:r>
-            <w:proofErr w:type="spellStart"/>
-            <w:r>
-              <w:rPr>
-                <w:rFonts w:ascii="Arial" w:hAnsi="Arial" w:cs="Arial"/>
-                <w:i/>
-                <w:sz w:val="18"/>
-                <w:szCs w:val="18"/>
-              </w:rPr>
-              <w:t>of</w:t>
-            </w:r>
-            <w:proofErr w:type="spellEnd"/>
-            <w:r>
-              <w:rPr>
-                <w:rFonts w:ascii="Arial" w:hAnsi="Arial" w:cs="Arial"/>
-                <w:i/>
-                <w:sz w:val="18"/>
-                <w:szCs w:val="18"/>
-              </w:rPr>
-              <w:t xml:space="preserve"> </w:t>
-            </w:r>
-            <w:proofErr w:type="spellStart"/>
-            <w:r>
-              <w:rPr>
-                <w:rFonts w:ascii="Arial" w:hAnsi="Arial" w:cs="Arial"/>
-                <w:i/>
-                <w:sz w:val="18"/>
-                <w:szCs w:val="18"/>
-              </w:rPr>
-              <w:t>Logic</w:t>
-            </w:r>
-            <w:proofErr w:type="spellEnd"/>
-            <w:r>
-              <w:rPr>
-                <w:rFonts w:ascii="Arial" w:hAnsi="Arial" w:cs="Arial"/>
-                <w:i/>
-                <w:sz w:val="18"/>
-                <w:szCs w:val="18"/>
-              </w:rPr>
-              <w:t>, IEEE 2014</w:t>
+              <w:t>STAST2014, co-located with CSF’14 in the Vienna Summer of Logic, IEEE 2014</w:t>
             </w:r>
             <w:r>
               <w:rPr>
@@ -2118,133 +1480,7 @@
                 <w:sz w:val="18"/>
                 <w:szCs w:val="18"/>
               </w:rPr>
-              <w:t xml:space="preserve">F. </w:t>
-            </w:r>
-            <w:proofErr w:type="spellStart"/>
-            <w:r>
-              <w:rPr>
-                <w:rFonts w:ascii="Arial" w:hAnsi="Arial" w:cs="Arial"/>
-                <w:sz w:val="18"/>
-                <w:szCs w:val="18"/>
-              </w:rPr>
-              <w:t>Kammüller</w:t>
-            </w:r>
-            <w:proofErr w:type="spellEnd"/>
-            <w:r>
-              <w:rPr>
-                <w:rFonts w:ascii="Arial" w:hAnsi="Arial" w:cs="Arial"/>
-                <w:sz w:val="18"/>
-                <w:szCs w:val="18"/>
-              </w:rPr>
-              <w:t xml:space="preserve"> </w:t>
-            </w:r>
-            <w:proofErr w:type="spellStart"/>
-            <w:r>
-              <w:rPr>
-                <w:rFonts w:ascii="Arial" w:hAnsi="Arial" w:cs="Arial"/>
-                <w:sz w:val="18"/>
-                <w:szCs w:val="18"/>
-              </w:rPr>
-              <w:t>and</w:t>
-            </w:r>
-            <w:proofErr w:type="spellEnd"/>
-            <w:r>
-              <w:rPr>
-                <w:rFonts w:ascii="Arial" w:hAnsi="Arial" w:cs="Arial"/>
-                <w:sz w:val="18"/>
-                <w:szCs w:val="18"/>
-              </w:rPr>
-              <w:t xml:space="preserve"> C. W. Probst. </w:t>
-            </w:r>
-            <w:proofErr w:type="spellStart"/>
-            <w:r>
-              <w:rPr>
-                <w:rFonts w:ascii="Arial" w:hAnsi="Arial" w:cs="Arial"/>
-                <w:sz w:val="18"/>
-                <w:szCs w:val="18"/>
-              </w:rPr>
-              <w:t>Combining</w:t>
-            </w:r>
-            <w:proofErr w:type="spellEnd"/>
-            <w:r>
-              <w:rPr>
-                <w:rFonts w:ascii="Arial" w:hAnsi="Arial" w:cs="Arial"/>
-                <w:sz w:val="18"/>
-                <w:szCs w:val="18"/>
-              </w:rPr>
-              <w:t xml:space="preserve"> </w:t>
-            </w:r>
-            <w:proofErr w:type="spellStart"/>
-            <w:r>
-              <w:rPr>
-                <w:rFonts w:ascii="Arial" w:hAnsi="Arial" w:cs="Arial"/>
-                <w:sz w:val="18"/>
-                <w:szCs w:val="18"/>
-              </w:rPr>
-              <w:t>Generated</w:t>
-            </w:r>
-            <w:proofErr w:type="spellEnd"/>
-            <w:r>
-              <w:rPr>
-                <w:rFonts w:ascii="Arial" w:hAnsi="Arial" w:cs="Arial"/>
-                <w:sz w:val="18"/>
-                <w:szCs w:val="18"/>
-              </w:rPr>
-              <w:t xml:space="preserve"> Data Models </w:t>
-            </w:r>
-            <w:proofErr w:type="spellStart"/>
-            <w:r>
-              <w:rPr>
-                <w:rFonts w:ascii="Arial" w:hAnsi="Arial" w:cs="Arial"/>
-                <w:sz w:val="18"/>
-                <w:szCs w:val="18"/>
-              </w:rPr>
-              <w:t>with</w:t>
-            </w:r>
-            <w:proofErr w:type="spellEnd"/>
-            <w:r>
-              <w:rPr>
-                <w:rFonts w:ascii="Arial" w:hAnsi="Arial" w:cs="Arial"/>
-                <w:sz w:val="18"/>
-                <w:szCs w:val="18"/>
-              </w:rPr>
-              <w:t xml:space="preserve"> Formal Invalidation </w:t>
-            </w:r>
-            <w:proofErr w:type="spellStart"/>
-            <w:r>
-              <w:rPr>
-                <w:rFonts w:ascii="Arial" w:hAnsi="Arial" w:cs="Arial"/>
-                <w:sz w:val="18"/>
-                <w:szCs w:val="18"/>
-              </w:rPr>
-              <w:t>for</w:t>
-            </w:r>
-            <w:proofErr w:type="spellEnd"/>
-            <w:r>
-              <w:rPr>
-                <w:rFonts w:ascii="Arial" w:hAnsi="Arial" w:cs="Arial"/>
-                <w:sz w:val="18"/>
-                <w:szCs w:val="18"/>
-              </w:rPr>
-              <w:t xml:space="preserve"> Insider </w:t>
-            </w:r>
-            <w:proofErr w:type="spellStart"/>
-            <w:r>
-              <w:rPr>
-                <w:rFonts w:ascii="Arial" w:hAnsi="Arial" w:cs="Arial"/>
-                <w:sz w:val="18"/>
-                <w:szCs w:val="18"/>
-              </w:rPr>
-              <w:t>Threat</w:t>
-            </w:r>
-            <w:proofErr w:type="spellEnd"/>
-            <w:r>
-              <w:rPr>
-                <w:rFonts w:ascii="Arial" w:hAnsi="Arial" w:cs="Arial"/>
-                <w:sz w:val="18"/>
-                <w:szCs w:val="18"/>
-              </w:rPr>
-              <w:t xml:space="preserve"> Analysis, </w:t>
+              <w:t xml:space="preserve">F. Kammüller and C. W. Probst. Combining Generated Data Models with Formal Invalidation for Insider Threat Analysis, </w:t>
             </w:r>
             <w:r>
               <w:rPr>
@@ -2253,215 +1489,15 @@
                 <w:sz w:val="18"/>
                 <w:szCs w:val="18"/>
               </w:rPr>
-              <w:t xml:space="preserve">IEEE Security </w:t>
-            </w:r>
-            <w:proofErr w:type="spellStart"/>
-            <w:r>
-              <w:rPr>
-                <w:rFonts w:ascii="Arial" w:hAnsi="Arial" w:cs="Arial"/>
-                <w:i/>
+              <w:t>IEEE Security and Privacy Workshops, SPW, WRIT’14</w:t>
+            </w:r>
+            <w:r>
+              <w:rPr>
+                <w:rFonts w:ascii="Arial" w:hAnsi="Arial" w:cs="Arial"/>
                 <w:sz w:val="18"/>
                 <w:szCs w:val="18"/>
               </w:rPr>
-              <w:t>and</w:t>
-            </w:r>
-            <w:proofErr w:type="spellEnd"/>
-            <w:r>
-              <w:rPr>
-                <w:rFonts w:ascii="Arial" w:hAnsi="Arial" w:cs="Arial"/>
-                <w:i/>
-                <w:sz w:val="18"/>
-                <w:szCs w:val="18"/>
-              </w:rPr>
-              <w:t xml:space="preserve"> Privacy Workshops, SPW, WRIT’14</w:t>
-            </w:r>
-            <w:r>
-              <w:rPr>
-                <w:rFonts w:ascii="Arial" w:hAnsi="Arial" w:cs="Arial"/>
-                <w:sz w:val="18"/>
-                <w:szCs w:val="18"/>
-              </w:rPr>
-              <w:t xml:space="preserve">. 2014. An </w:t>
-            </w:r>
-            <w:proofErr w:type="spellStart"/>
-            <w:r>
-              <w:rPr>
-                <w:rFonts w:ascii="Arial" w:hAnsi="Arial" w:cs="Arial"/>
-                <w:sz w:val="18"/>
-                <w:szCs w:val="18"/>
-              </w:rPr>
-              <w:t>extended</w:t>
-            </w:r>
-            <w:proofErr w:type="spellEnd"/>
-            <w:r>
-              <w:rPr>
-                <w:rFonts w:ascii="Arial" w:hAnsi="Arial" w:cs="Arial"/>
-                <w:sz w:val="18"/>
-                <w:szCs w:val="18"/>
-              </w:rPr>
-              <w:t xml:space="preserve"> </w:t>
-            </w:r>
-            <w:proofErr w:type="spellStart"/>
-            <w:r>
-              <w:rPr>
-                <w:rFonts w:ascii="Arial" w:hAnsi="Arial" w:cs="Arial"/>
-                <w:sz w:val="18"/>
-                <w:szCs w:val="18"/>
-              </w:rPr>
-              <w:t>version</w:t>
-            </w:r>
-            <w:proofErr w:type="spellEnd"/>
-            <w:r>
-              <w:rPr>
-                <w:rFonts w:ascii="Arial" w:hAnsi="Arial" w:cs="Arial"/>
-                <w:sz w:val="18"/>
-                <w:szCs w:val="18"/>
-              </w:rPr>
-              <w:t xml:space="preserve"> </w:t>
-            </w:r>
-            <w:proofErr w:type="spellStart"/>
-            <w:r>
-              <w:rPr>
-                <w:rFonts w:ascii="Arial" w:hAnsi="Arial" w:cs="Arial"/>
-                <w:sz w:val="18"/>
-                <w:szCs w:val="18"/>
-              </w:rPr>
-              <w:t>has</w:t>
-            </w:r>
-            <w:proofErr w:type="spellEnd"/>
-            <w:r>
-              <w:rPr>
-                <w:rFonts w:ascii="Arial" w:hAnsi="Arial" w:cs="Arial"/>
-                <w:sz w:val="18"/>
-                <w:szCs w:val="18"/>
-              </w:rPr>
-              <w:t xml:space="preserve"> </w:t>
-            </w:r>
-            <w:proofErr w:type="spellStart"/>
-            <w:r>
-              <w:rPr>
-                <w:rFonts w:ascii="Arial" w:hAnsi="Arial" w:cs="Arial"/>
-                <w:sz w:val="18"/>
-                <w:szCs w:val="18"/>
-              </w:rPr>
-              <w:t>been</w:t>
-            </w:r>
-            <w:proofErr w:type="spellEnd"/>
-            <w:r>
-              <w:rPr>
-                <w:rFonts w:ascii="Arial" w:hAnsi="Arial" w:cs="Arial"/>
-                <w:sz w:val="18"/>
-                <w:szCs w:val="18"/>
-              </w:rPr>
-              <w:t xml:space="preserve"> </w:t>
-            </w:r>
-            <w:proofErr w:type="spellStart"/>
-            <w:r>
-              <w:rPr>
-                <w:rFonts w:ascii="Arial" w:hAnsi="Arial" w:cs="Arial"/>
-                <w:sz w:val="18"/>
-                <w:szCs w:val="18"/>
-              </w:rPr>
-              <w:t>accepted</w:t>
-            </w:r>
-            <w:proofErr w:type="spellEnd"/>
-            <w:r>
-              <w:rPr>
-                <w:rFonts w:ascii="Arial" w:hAnsi="Arial" w:cs="Arial"/>
-                <w:sz w:val="18"/>
-                <w:szCs w:val="18"/>
-              </w:rPr>
-              <w:t xml:space="preserve"> </w:t>
-            </w:r>
-            <w:proofErr w:type="spellStart"/>
-            <w:r>
-              <w:rPr>
-                <w:rFonts w:ascii="Arial" w:hAnsi="Arial" w:cs="Arial"/>
-                <w:sz w:val="18"/>
-                <w:szCs w:val="18"/>
-              </w:rPr>
-              <w:t>for</w:t>
-            </w:r>
-            <w:proofErr w:type="spellEnd"/>
-            <w:r>
-              <w:rPr>
-                <w:rFonts w:ascii="Arial" w:hAnsi="Arial" w:cs="Arial"/>
-                <w:sz w:val="18"/>
-                <w:szCs w:val="18"/>
-              </w:rPr>
-              <w:t xml:space="preserve"> a Special </w:t>
-            </w:r>
-            <w:proofErr w:type="spellStart"/>
-            <w:r>
-              <w:rPr>
-                <w:rFonts w:ascii="Arial" w:hAnsi="Arial" w:cs="Arial"/>
-                <w:sz w:val="18"/>
-                <w:szCs w:val="18"/>
-              </w:rPr>
-              <w:t>Issue</w:t>
-            </w:r>
-            <w:proofErr w:type="spellEnd"/>
-            <w:r>
-              <w:rPr>
-                <w:rFonts w:ascii="Arial" w:hAnsi="Arial" w:cs="Arial"/>
-                <w:sz w:val="18"/>
-                <w:szCs w:val="18"/>
-              </w:rPr>
-              <w:t xml:space="preserve"> </w:t>
-            </w:r>
-            <w:proofErr w:type="spellStart"/>
-            <w:r>
-              <w:rPr>
-                <w:rFonts w:ascii="Arial" w:hAnsi="Arial" w:cs="Arial"/>
-                <w:sz w:val="18"/>
-                <w:szCs w:val="18"/>
-              </w:rPr>
-              <w:t>of</w:t>
-            </w:r>
-            <w:proofErr w:type="spellEnd"/>
-            <w:r>
-              <w:rPr>
-                <w:rFonts w:ascii="Arial" w:hAnsi="Arial" w:cs="Arial"/>
-                <w:sz w:val="18"/>
-                <w:szCs w:val="18"/>
-              </w:rPr>
-              <w:t xml:space="preserve"> </w:t>
-            </w:r>
-            <w:proofErr w:type="spellStart"/>
-            <w:r>
-              <w:rPr>
-                <w:rFonts w:ascii="Arial" w:hAnsi="Arial" w:cs="Arial"/>
-                <w:sz w:val="18"/>
-                <w:szCs w:val="18"/>
-              </w:rPr>
-              <w:t>the</w:t>
-            </w:r>
-            <w:proofErr w:type="spellEnd"/>
-            <w:r>
-              <w:rPr>
-                <w:rFonts w:ascii="Arial" w:hAnsi="Arial" w:cs="Arial"/>
-                <w:sz w:val="18"/>
-                <w:szCs w:val="18"/>
-              </w:rPr>
-              <w:t xml:space="preserve"> IEEE Systems Journal on Insider </w:t>
-            </w:r>
-            <w:proofErr w:type="spellStart"/>
-            <w:r>
-              <w:rPr>
-                <w:rFonts w:ascii="Arial" w:hAnsi="Arial" w:cs="Arial"/>
-                <w:sz w:val="18"/>
-                <w:szCs w:val="18"/>
-              </w:rPr>
-              <w:t>Threats</w:t>
-            </w:r>
-            <w:proofErr w:type="spellEnd"/>
-            <w:r>
-              <w:rPr>
-                <w:rFonts w:ascii="Arial" w:hAnsi="Arial" w:cs="Arial"/>
-                <w:sz w:val="18"/>
-                <w:szCs w:val="18"/>
-              </w:rPr>
-              <w:t>.</w:t>
+              <w:t>. 2014. An extended version has been accepted for a Special Issue of the IEEE Systems Journal on Insider Threats.</w:t>
             </w:r>
           </w:p>
           <w:p>
@@ -2487,73 +1523,7 @@
                 <w:szCs w:val="18"/>
                 <w:lang w:val="en-US" w:eastAsia="en-US"/>
               </w:rPr>
-              <w:t xml:space="preserve">R. </w:t>
-            </w:r>
-            <w:proofErr w:type="spellStart"/>
-            <w:r>
-              <w:rPr>
-                <w:rFonts w:ascii="Arial" w:eastAsia="Cambria" w:hAnsi="Arial" w:cs="Arial"/>
-                <w:color w:val="000000"/>
-                <w:sz w:val="18"/>
-                <w:szCs w:val="18"/>
-                <w:lang w:val="en-US" w:eastAsia="en-US"/>
-              </w:rPr>
-              <w:t>Bayford</w:t>
-            </w:r>
-            <w:proofErr w:type="spellEnd"/>
-            <w:r>
-              <w:rPr>
-                <w:rFonts w:ascii="Arial" w:eastAsia="Cambria" w:hAnsi="Arial" w:cs="Arial"/>
-                <w:color w:val="000000"/>
-                <w:sz w:val="18"/>
-                <w:szCs w:val="18"/>
-                <w:lang w:val="en-US" w:eastAsia="en-US"/>
-              </w:rPr>
-              <w:t xml:space="preserve"> and   </w:t>
-            </w:r>
-            <w:proofErr w:type="spellStart"/>
-            <w:r>
-              <w:rPr>
-                <w:rFonts w:ascii="Arial" w:eastAsia="Cambria" w:hAnsi="Arial" w:cs="Arial"/>
-                <w:color w:val="000000"/>
-                <w:sz w:val="18"/>
-                <w:szCs w:val="18"/>
-                <w:lang w:val="en-US" w:eastAsia="en-US"/>
-              </w:rPr>
-              <w:t>A.Tizzard</w:t>
-            </w:r>
-            <w:proofErr w:type="spellEnd"/>
-            <w:r>
-              <w:rPr>
-                <w:rFonts w:ascii="Arial" w:eastAsia="Cambria" w:hAnsi="Arial" w:cs="Arial"/>
-                <w:color w:val="000000"/>
-                <w:sz w:val="18"/>
-                <w:szCs w:val="18"/>
-                <w:lang w:val="en-US" w:eastAsia="en-US"/>
-              </w:rPr>
-              <w:t xml:space="preserve">. </w:t>
-            </w:r>
-            <w:proofErr w:type="spellStart"/>
-            <w:r>
-              <w:rPr>
-                <w:rFonts w:ascii="Arial" w:eastAsia="Cambria" w:hAnsi="Arial" w:cs="Arial"/>
-                <w:color w:val="000000"/>
-                <w:sz w:val="18"/>
-                <w:szCs w:val="18"/>
-                <w:lang w:val="en-US" w:eastAsia="en-US"/>
-              </w:rPr>
-              <w:t>Bioimpedance</w:t>
-            </w:r>
-            <w:proofErr w:type="spellEnd"/>
-            <w:r>
-              <w:rPr>
-                <w:rFonts w:ascii="Arial" w:eastAsia="Cambria" w:hAnsi="Arial" w:cs="Arial"/>
-                <w:color w:val="000000"/>
-                <w:sz w:val="18"/>
-                <w:szCs w:val="18"/>
-                <w:lang w:val="en-US" w:eastAsia="en-US"/>
-              </w:rPr>
-              <w:t xml:space="preserve"> imaging: an overview of potential clinical applications. </w:t>
+              <w:t xml:space="preserve">R. Bayford and   A.Tizzard. Bioimpedance imaging: an overview of potential clinical applications. </w:t>
             </w:r>
             <w:r>
               <w:rPr>
@@ -2717,8 +1687,6 @@
                 <w:lang w:val="en-GB"/>
               </w:rPr>
             </w:pPr>
-            <w:bookmarkStart w:id="0" w:name="_GoBack"/>
-            <w:bookmarkEnd w:id="0"/>
           </w:p>
           <w:p>
             <w:pPr>

</xml_diff>

<commit_message>
updated the MDX order or the team and Florian's publications.
</commit_message>
<xml_diff>
--- a/SUCCESS_proposals/PartnerDescriptionMDX.docx
+++ b/SUCCESS_proposals/PartnerDescriptionMDX.docx
@@ -33,7 +33,7 @@
       </w:tblGrid>
       <w:tr>
         <w:trPr>
-          <w:trHeight w:val="1439"/>
+          <w:trHeight w:val="1440"/>
         </w:trPr>
         <w:tc>
           <w:tcPr>
@@ -406,17 +406,6 @@
               </w:rPr>
               <w:t xml:space="preserve">School of Science and Technology </w:t>
             </w:r>
-            <w:r>
-              <w:rPr>
-                <w:rFonts w:ascii="Arial" w:hAnsi="Arial" w:cs="Arial"/>
-                <w:b/>
-                <w:sz w:val="22"/>
-                <w:szCs w:val="22"/>
-                <w:lang w:val="en-GB"/>
-              </w:rPr>
-              <w:tab/>
-              <w:t xml:space="preserve"> </w:t>
-            </w:r>
           </w:p>
         </w:tc>
       </w:tr>
@@ -454,16 +443,7 @@
                 <w:szCs w:val="22"/>
                 <w:lang w:val="en-GB"/>
               </w:rPr>
-              <w:t xml:space="preserve"> </w:t>
-            </w:r>
-            <w:r>
-              <w:rPr>
-                <w:rFonts w:ascii="Arial" w:hAnsi="Arial" w:cs="Arial"/>
-                <w:sz w:val="22"/>
-                <w:szCs w:val="22"/>
-                <w:lang w:val="en-GB"/>
-              </w:rPr>
-              <w:t xml:space="preserve">Middlesex University is a very dynamic emerging institution continuously growing its research expertise. </w:t>
+              <w:t xml:space="preserve"> Middlesex University is a very dynamic emerging institution continuously growing its research expertise. </w:t>
             </w:r>
             <w:r>
               <w:rPr>
@@ -493,6 +473,7 @@
               </w:rPr>
               <w:t xml:space="preserve"> largest in size in the whole of the UK. </w:t>
             </w:r>
+            <w:proofErr w:type="gramStart"/>
             <w:r>
               <w:rPr>
                 <w:rFonts w:ascii="Arial" w:eastAsia="Cambria" w:hAnsi="Arial" w:cs="Arial"/>
@@ -513,7 +494,20 @@
                 <w:szCs w:val="22"/>
                 <w:lang w:val="en-US" w:eastAsia="en-US"/>
               </w:rPr>
-              <w:t xml:space="preserve">Research Group on the Development of Intelligent Environments </w:t>
+              <w:t>Research Group on the Development of Intelligent Environments</w:t>
+            </w:r>
+            <w:proofErr w:type="gramEnd"/>
+            <w:r>
+              <w:rPr>
+                <w:rFonts w:ascii="Arial" w:eastAsia="Cambria" w:hAnsi="Arial" w:cs="Arial"/>
+                <w:i/>
+                <w:iCs/>
+                <w:color w:val="000000"/>
+                <w:sz w:val="22"/>
+                <w:szCs w:val="22"/>
+                <w:lang w:val="en-US" w:eastAsia="en-US"/>
+              </w:rPr>
+              <w:t xml:space="preserve"> </w:t>
             </w:r>
             <w:r>
               <w:rPr>
@@ -671,34 +665,117 @@
                 <w:szCs w:val="22"/>
                 <w:lang w:val="en-GB"/>
               </w:rPr>
-              <w:t>Florian Kammüller</w:t>
-            </w:r>
-            <w:r>
-              <w:rPr>
-                <w:rFonts w:ascii="Arial" w:hAnsi="Arial" w:cs="Arial"/>
-                <w:sz w:val="22"/>
-                <w:szCs w:val="22"/>
-                <w:lang w:val="en-GB"/>
-              </w:rPr>
-              <w:t xml:space="preserve">, </w:t>
-            </w:r>
-            <w:r>
-              <w:rPr>
-                <w:rFonts w:ascii="Arial" w:hAnsi="Arial" w:cs="Arial"/>
-                <w:sz w:val="22"/>
-                <w:szCs w:val="22"/>
-                <w:lang w:val="en-GB"/>
-              </w:rPr>
-              <w:t>holds a PhD from the University of Cambridge and a Habilitati</w:t>
-            </w:r>
-            <w:r>
-              <w:rPr>
-                <w:rFonts w:ascii="Arial" w:hAnsi="Arial" w:cs="Arial"/>
-                <w:sz w:val="22"/>
-                <w:szCs w:val="22"/>
-                <w:lang w:val="en-GB"/>
-              </w:rPr>
-              <w:t>on from Technische Universität Berlin</w:t>
+              <w:t xml:space="preserve">Florian </w:t>
+            </w:r>
+            <w:proofErr w:type="spellStart"/>
+            <w:proofErr w:type="gramStart"/>
+            <w:r>
+              <w:rPr>
+                <w:rFonts w:ascii="Arial" w:hAnsi="Arial" w:cs="Arial"/>
+                <w:b/>
+                <w:sz w:val="22"/>
+                <w:szCs w:val="22"/>
+                <w:lang w:val="en-GB"/>
+              </w:rPr>
+              <w:t>Kammüller</w:t>
+            </w:r>
+            <w:proofErr w:type="spellEnd"/>
+            <w:r>
+              <w:rPr>
+                <w:rFonts w:ascii="Arial" w:hAnsi="Arial" w:cs="Arial"/>
+                <w:sz w:val="22"/>
+                <w:szCs w:val="22"/>
+                <w:lang w:val="en-GB"/>
+              </w:rPr>
+              <w:t>,</w:t>
+            </w:r>
+            <w:proofErr w:type="gramEnd"/>
+            <w:r>
+              <w:rPr>
+                <w:rFonts w:ascii="Arial" w:hAnsi="Arial" w:cs="Arial"/>
+                <w:sz w:val="22"/>
+                <w:szCs w:val="22"/>
+                <w:lang w:val="en-GB"/>
+              </w:rPr>
+              <w:t xml:space="preserve"> </w:t>
+            </w:r>
+            <w:r>
+              <w:rPr>
+                <w:rFonts w:ascii="Arial" w:hAnsi="Arial" w:cs="Arial"/>
+                <w:sz w:val="22"/>
+                <w:szCs w:val="22"/>
+                <w:lang w:val="en-GB"/>
+              </w:rPr>
+              <w:t xml:space="preserve">holds a PhD from the University of Cambridge and a </w:t>
+            </w:r>
+            <w:proofErr w:type="spellStart"/>
+            <w:r>
+              <w:rPr>
+                <w:rFonts w:ascii="Arial" w:hAnsi="Arial" w:cs="Arial"/>
+                <w:sz w:val="22"/>
+                <w:szCs w:val="22"/>
+                <w:lang w:val="en-GB"/>
+              </w:rPr>
+              <w:t>Habilitati</w:t>
+            </w:r>
+            <w:r>
+              <w:rPr>
+                <w:rFonts w:ascii="Arial" w:hAnsi="Arial" w:cs="Arial"/>
+                <w:sz w:val="22"/>
+                <w:szCs w:val="22"/>
+                <w:lang w:val="en-GB"/>
+              </w:rPr>
+              <w:t>on</w:t>
+            </w:r>
+            <w:proofErr w:type="spellEnd"/>
+            <w:r>
+              <w:rPr>
+                <w:rFonts w:ascii="Arial" w:hAnsi="Arial" w:cs="Arial"/>
+                <w:sz w:val="22"/>
+                <w:szCs w:val="22"/>
+                <w:lang w:val="en-GB"/>
+              </w:rPr>
+              <w:t xml:space="preserve"> from </w:t>
+            </w:r>
+            <w:proofErr w:type="spellStart"/>
+            <w:r>
+              <w:rPr>
+                <w:rFonts w:ascii="Arial" w:hAnsi="Arial" w:cs="Arial"/>
+                <w:sz w:val="22"/>
+                <w:szCs w:val="22"/>
+                <w:lang w:val="en-GB"/>
+              </w:rPr>
+              <w:t>Technische</w:t>
+            </w:r>
+            <w:proofErr w:type="spellEnd"/>
+            <w:r>
+              <w:rPr>
+                <w:rFonts w:ascii="Arial" w:hAnsi="Arial" w:cs="Arial"/>
+                <w:sz w:val="22"/>
+                <w:szCs w:val="22"/>
+                <w:lang w:val="en-GB"/>
+              </w:rPr>
+              <w:t xml:space="preserve"> </w:t>
+            </w:r>
+            <w:proofErr w:type="spellStart"/>
+            <w:r>
+              <w:rPr>
+                <w:rFonts w:ascii="Arial" w:hAnsi="Arial" w:cs="Arial"/>
+                <w:sz w:val="22"/>
+                <w:szCs w:val="22"/>
+                <w:lang w:val="en-GB"/>
+              </w:rPr>
+              <w:t>Universität</w:t>
+            </w:r>
+            <w:proofErr w:type="spellEnd"/>
+            <w:r>
+              <w:rPr>
+                <w:rFonts w:ascii="Arial" w:hAnsi="Arial" w:cs="Arial"/>
+                <w:sz w:val="22"/>
+                <w:szCs w:val="22"/>
+                <w:lang w:val="en-GB"/>
+              </w:rPr>
+              <w:t xml:space="preserve"> Berlin</w:t>
             </w:r>
             <w:r>
               <w:rPr>
@@ -810,7 +887,33 @@
                 <w:szCs w:val="22"/>
                 <w:lang w:val="en-US" w:eastAsia="en-US"/>
               </w:rPr>
-              <w:t>Research Group on  Development of Intelligent Environment,</w:t>
+              <w:t xml:space="preserve">Research Group </w:t>
+            </w:r>
+            <w:proofErr w:type="gramStart"/>
+            <w:r>
+              <w:rPr>
+                <w:rFonts w:ascii="Arial" w:eastAsia="Cambria" w:hAnsi="Arial" w:cs="Arial"/>
+                <w:i/>
+                <w:iCs/>
+                <w:color w:val="000000"/>
+                <w:sz w:val="22"/>
+                <w:szCs w:val="22"/>
+                <w:lang w:val="en-US" w:eastAsia="en-US"/>
+              </w:rPr>
+              <w:t>on  Development</w:t>
+            </w:r>
+            <w:proofErr w:type="gramEnd"/>
+            <w:r>
+              <w:rPr>
+                <w:rFonts w:ascii="Arial" w:eastAsia="Cambria" w:hAnsi="Arial" w:cs="Arial"/>
+                <w:i/>
+                <w:iCs/>
+                <w:color w:val="000000"/>
+                <w:sz w:val="22"/>
+                <w:szCs w:val="22"/>
+                <w:lang w:val="en-US" w:eastAsia="en-US"/>
+              </w:rPr>
+              <w:t xml:space="preserve"> of Intelligent Environment,</w:t>
             </w:r>
             <w:r>
               <w:rPr>
@@ -961,8 +1064,20 @@
                 <w:szCs w:val="22"/>
                 <w:lang w:val="en-GB"/>
               </w:rPr>
-              <w:t>Richard Bayford</w:t>
-            </w:r>
+              <w:t xml:space="preserve">Richard </w:t>
+            </w:r>
+            <w:proofErr w:type="spellStart"/>
+            <w:r>
+              <w:rPr>
+                <w:rFonts w:ascii="Arial" w:hAnsi="Arial" w:cs="Arial"/>
+                <w:b/>
+                <w:sz w:val="22"/>
+                <w:szCs w:val="22"/>
+                <w:lang w:val="en-GB"/>
+              </w:rPr>
+              <w:t>Bayford</w:t>
+            </w:r>
+            <w:proofErr w:type="spellEnd"/>
             <w:r>
               <w:rPr>
                 <w:rFonts w:ascii="Arial" w:hAnsi="Arial" w:cs="Arial"/>
@@ -979,7 +1094,27 @@
                 <w:szCs w:val="22"/>
                 <w:lang w:val="en-GB"/>
               </w:rPr>
-              <w:t xml:space="preserve">is the Director of Biophysics at the Middlesex University Centre for Investigative Oncology, Professor of Bio-Modelling and Informatics and Honorary Senior Lecturer in the UCL Department of Electrical and Electronic Engineering. His expertise is in bio-modelling, tele-medical systems, instrumentation and biosensors. He </w:t>
+              <w:t xml:space="preserve">is the Director of Biophysics at the Middlesex University Centre for Investigative Oncology, Professor of Bio-Modelling and Informatics and Honorary Senior Lecturer in the UCL Department of Electrical and Electronic Engineering. His expertise is in bio-modelling, </w:t>
+            </w:r>
+            <w:proofErr w:type="spellStart"/>
+            <w:r>
+              <w:rPr>
+                <w:rFonts w:ascii="Arial" w:hAnsi="Arial" w:cs="Arial"/>
+                <w:sz w:val="22"/>
+                <w:szCs w:val="22"/>
+                <w:lang w:val="en-GB"/>
+              </w:rPr>
+              <w:t>tele</w:t>
+            </w:r>
+            <w:proofErr w:type="spellEnd"/>
+            <w:r>
+              <w:rPr>
+                <w:rFonts w:ascii="Arial" w:hAnsi="Arial" w:cs="Arial"/>
+                <w:sz w:val="22"/>
+                <w:szCs w:val="22"/>
+                <w:lang w:val="en-GB"/>
+              </w:rPr>
+              <w:t xml:space="preserve">-medical systems, instrumentation and biosensors. He </w:t>
             </w:r>
             <w:r>
               <w:rPr>
@@ -1108,7 +1243,18 @@
                 <w:szCs w:val="22"/>
                 <w:lang w:val="en-GB"/>
               </w:rPr>
-              <w:t>Simon Jones</w:t>
+              <w:t xml:space="preserve">Simon </w:t>
+            </w:r>
+            <w:proofErr w:type="gramStart"/>
+            <w:r>
+              <w:rPr>
+                <w:rFonts w:ascii="Arial" w:hAnsi="Arial" w:cs="Arial"/>
+                <w:b/>
+                <w:sz w:val="22"/>
+                <w:szCs w:val="22"/>
+                <w:lang w:val="en-GB"/>
+              </w:rPr>
+              <w:t>Jones</w:t>
             </w:r>
             <w:r>
               <w:rPr>
@@ -1119,6 +1265,7 @@
               </w:rPr>
               <w:t>,</w:t>
             </w:r>
+            <w:proofErr w:type="gramEnd"/>
             <w:r>
               <w:rPr>
                 <w:rFonts w:ascii="Arial" w:hAnsi="Arial" w:cs="Arial"/>
@@ -1163,7 +1310,27 @@
                 <w:szCs w:val="22"/>
                 <w:lang w:val="en-GB"/>
               </w:rPr>
-              <w:t>of computers in society. He led the creation of the eFRIEND ethical framework to guide development of Intelligent Environments (Jones et al 2015).</w:t>
+              <w:t xml:space="preserve">of computers in society. He led the creation of the </w:t>
+            </w:r>
+            <w:proofErr w:type="spellStart"/>
+            <w:r>
+              <w:rPr>
+                <w:rFonts w:ascii="Arial" w:hAnsi="Arial" w:cs="Arial"/>
+                <w:sz w:val="22"/>
+                <w:szCs w:val="22"/>
+                <w:lang w:val="en-GB"/>
+              </w:rPr>
+              <w:t>eFRIEND</w:t>
+            </w:r>
+            <w:proofErr w:type="spellEnd"/>
+            <w:r>
+              <w:rPr>
+                <w:rFonts w:ascii="Arial" w:hAnsi="Arial" w:cs="Arial"/>
+                <w:sz w:val="22"/>
+                <w:szCs w:val="22"/>
+                <w:lang w:val="en-GB"/>
+              </w:rPr>
+              <w:t xml:space="preserve"> ethical framework to guide development of Intelligent Environments (Jones et al 2015).</w:t>
             </w:r>
           </w:p>
           <w:p>
@@ -1176,6 +1343,7 @@
                 <w:lang w:val="en-GB"/>
               </w:rPr>
             </w:pPr>
+            <w:proofErr w:type="spellStart"/>
             <w:r>
               <w:rPr>
                 <w:rFonts w:ascii="Arial" w:hAnsi="Arial" w:cs="Arial"/>
@@ -1184,7 +1352,50 @@
                 <w:szCs w:val="22"/>
                 <w:lang w:val="en-GB"/>
               </w:rPr>
-              <w:t xml:space="preserve">Taolu Chen, </w:t>
+              <w:t>Taolu</w:t>
+            </w:r>
+            <w:r>
+              <w:rPr>
+                <w:rFonts w:ascii="Arial" w:hAnsi="Arial" w:cs="Arial"/>
+                <w:b/>
+                <w:sz w:val="22"/>
+                <w:szCs w:val="22"/>
+                <w:lang w:val="en-GB"/>
+              </w:rPr>
+              <w:t>e</w:t>
+            </w:r>
+            <w:proofErr w:type="spellEnd"/>
+            <w:r>
+              <w:rPr>
+                <w:rFonts w:ascii="Arial" w:hAnsi="Arial" w:cs="Arial"/>
+                <w:b/>
+                <w:sz w:val="22"/>
+                <w:szCs w:val="22"/>
+                <w:lang w:val="en-GB"/>
+              </w:rPr>
+              <w:t xml:space="preserve"> </w:t>
+            </w:r>
+            <w:proofErr w:type="gramStart"/>
+            <w:r>
+              <w:rPr>
+                <w:rFonts w:ascii="Arial" w:hAnsi="Arial" w:cs="Arial"/>
+                <w:b/>
+                <w:sz w:val="22"/>
+                <w:szCs w:val="22"/>
+                <w:lang w:val="en-GB"/>
+              </w:rPr>
+              <w:t>Chen,</w:t>
+            </w:r>
+            <w:proofErr w:type="gramEnd"/>
+            <w:r>
+              <w:rPr>
+                <w:rFonts w:ascii="Arial" w:hAnsi="Arial" w:cs="Arial"/>
+                <w:b/>
+                <w:sz w:val="22"/>
+                <w:szCs w:val="22"/>
+                <w:lang w:val="en-GB"/>
+              </w:rPr>
+              <w:t xml:space="preserve"> </w:t>
             </w:r>
             <w:r>
               <w:rPr>
@@ -1204,25 +1415,14 @@
               </w:rPr>
               <w:t>c</w:t>
             </w:r>
-            <w:bookmarkStart w:id="0" w:name="_GoBack"/>
-            <w:bookmarkEnd w:id="0"/>
-            <w:r>
-              <w:rPr>
-                <w:rFonts w:ascii="Arial" w:hAnsi="Arial" w:cs="Arial"/>
-                <w:sz w:val="22"/>
-                <w:szCs w:val="22"/>
-                <w:lang w:val="en-GB"/>
-              </w:rPr>
-              <w:t>e and an expert on quantitative model checking</w:t>
-            </w:r>
-            <w:r>
-              <w:rPr>
-                <w:rFonts w:ascii="Arial" w:hAnsi="Arial" w:cs="Arial"/>
-                <w:sz w:val="22"/>
-                <w:szCs w:val="22"/>
-                <w:lang w:val="en-GB"/>
-              </w:rPr>
-              <w:t>.</w:t>
+            <w:r>
+              <w:rPr>
+                <w:rFonts w:ascii="Arial" w:hAnsi="Arial" w:cs="Arial"/>
+                <w:sz w:val="22"/>
+                <w:szCs w:val="22"/>
+                <w:lang w:val="en-GB"/>
+              </w:rPr>
+              <w:t>e and an expert on quantitative model checking.</w:t>
             </w:r>
           </w:p>
           <w:p>
@@ -1245,93 +1445,232 @@
               </w:numPr>
               <w:jc w:val="both"/>
               <w:rPr>
-                <w:rFonts w:ascii="Arial" w:eastAsia="Cambria" w:hAnsi="Arial" w:cs="Arial"/>
-                <w:color w:val="000000"/>
-                <w:sz w:val="18"/>
-                <w:szCs w:val="18"/>
-                <w:lang w:val="en-US" w:eastAsia="en-US"/>
+                <w:rFonts w:ascii="Arial" w:hAnsi="Arial" w:cs="Arial"/>
+                <w:sz w:val="22"/>
+                <w:szCs w:val="22"/>
+                <w:lang w:val="en-GB"/>
               </w:rPr>
             </w:pPr>
             <w:r>
               <w:rPr>
-                <w:rFonts w:ascii="Arial" w:eastAsia="Cambria" w:hAnsi="Arial" w:cs="Arial"/>
-                <w:color w:val="000000"/>
-                <w:sz w:val="18"/>
-                <w:szCs w:val="18"/>
-                <w:lang w:val="en-GB" w:eastAsia="en-US"/>
-              </w:rPr>
-              <w:t>J. C</w:t>
-            </w:r>
-            <w:r>
-              <w:rPr>
-                <w:rFonts w:ascii="Arial" w:eastAsia="Cambria" w:hAnsi="Arial" w:cs="Arial"/>
-                <w:color w:val="000000"/>
-                <w:sz w:val="18"/>
-                <w:szCs w:val="18"/>
-                <w:lang w:val="en-GB" w:eastAsia="en-US"/>
+                <w:rFonts w:ascii="Arial" w:hAnsi="Arial" w:cs="Arial"/>
+                <w:sz w:val="18"/>
+                <w:szCs w:val="18"/>
+              </w:rPr>
+              <w:t xml:space="preserve">F. </w:t>
+            </w:r>
+            <w:proofErr w:type="spellStart"/>
+            <w:r>
+              <w:rPr>
+                <w:rFonts w:ascii="Arial" w:hAnsi="Arial" w:cs="Arial"/>
+                <w:sz w:val="18"/>
+                <w:szCs w:val="18"/>
+              </w:rPr>
+              <w:t>Kammüller</w:t>
+            </w:r>
+            <w:proofErr w:type="spellEnd"/>
+            <w:r>
+              <w:rPr>
+                <w:rFonts w:ascii="Arial" w:hAnsi="Arial" w:cs="Arial"/>
+                <w:sz w:val="18"/>
+                <w:szCs w:val="18"/>
+              </w:rPr>
+              <w:t xml:space="preserve"> </w:t>
+            </w:r>
+            <w:proofErr w:type="spellStart"/>
+            <w:r>
+              <w:rPr>
+                <w:rFonts w:ascii="Arial" w:hAnsi="Arial" w:cs="Arial"/>
+                <w:sz w:val="18"/>
+                <w:szCs w:val="18"/>
+              </w:rPr>
+              <w:t>and</w:t>
+            </w:r>
+            <w:proofErr w:type="spellEnd"/>
+            <w:r>
+              <w:rPr>
+                <w:rFonts w:ascii="Arial" w:hAnsi="Arial" w:cs="Arial"/>
+                <w:sz w:val="18"/>
+                <w:szCs w:val="18"/>
+              </w:rPr>
+              <w:t xml:space="preserve"> C. W. Probst.</w:t>
+            </w:r>
+            <w:r>
+              <w:rPr>
+                <w:rFonts w:ascii="Arial" w:hAnsi="Arial" w:cs="Arial"/>
+                <w:sz w:val="18"/>
+                <w:szCs w:val="18"/>
+              </w:rPr>
+              <w:t xml:space="preserve"> </w:t>
+            </w:r>
+            <w:r>
+              <w:rPr>
+                <w:rFonts w:ascii="Arial" w:hAnsi="Arial" w:cs="Arial"/>
+                <w:sz w:val="18"/>
+                <w:szCs w:val="18"/>
+              </w:rPr>
+              <w:t xml:space="preserve">Modeling </w:t>
+            </w:r>
+            <w:proofErr w:type="spellStart"/>
+            <w:r>
+              <w:rPr>
+                <w:rFonts w:ascii="Arial" w:hAnsi="Arial" w:cs="Arial"/>
+                <w:sz w:val="18"/>
+                <w:szCs w:val="18"/>
+              </w:rPr>
+              <w:t>and</w:t>
+            </w:r>
+            <w:proofErr w:type="spellEnd"/>
+            <w:r>
+              <w:rPr>
+                <w:rFonts w:ascii="Arial" w:hAnsi="Arial" w:cs="Arial"/>
+                <w:sz w:val="18"/>
+                <w:szCs w:val="18"/>
+              </w:rPr>
+              <w:t xml:space="preserve"> </w:t>
+            </w:r>
+            <w:proofErr w:type="spellStart"/>
+            <w:r>
+              <w:rPr>
+                <w:rFonts w:ascii="Arial" w:hAnsi="Arial" w:cs="Arial"/>
+                <w:sz w:val="18"/>
+                <w:szCs w:val="18"/>
+              </w:rPr>
+              <w:t>Verification</w:t>
+            </w:r>
+            <w:proofErr w:type="spellEnd"/>
+            <w:r>
+              <w:rPr>
+                <w:rFonts w:ascii="Arial" w:hAnsi="Arial" w:cs="Arial"/>
+                <w:sz w:val="18"/>
+                <w:szCs w:val="18"/>
+              </w:rPr>
+              <w:t xml:space="preserve"> </w:t>
+            </w:r>
+            <w:proofErr w:type="spellStart"/>
+            <w:r>
+              <w:rPr>
+                <w:rFonts w:ascii="Arial" w:hAnsi="Arial" w:cs="Arial"/>
+                <w:sz w:val="18"/>
+                <w:szCs w:val="18"/>
+              </w:rPr>
+              <w:t>of</w:t>
+            </w:r>
+            <w:proofErr w:type="spellEnd"/>
+            <w:r>
+              <w:rPr>
+                <w:rFonts w:ascii="Arial" w:hAnsi="Arial" w:cs="Arial"/>
+                <w:sz w:val="18"/>
+                <w:szCs w:val="18"/>
+              </w:rPr>
+              <w:t xml:space="preserve"> Insider </w:t>
+            </w:r>
+            <w:proofErr w:type="spellStart"/>
+            <w:r>
+              <w:rPr>
+                <w:rFonts w:ascii="Arial" w:hAnsi="Arial" w:cs="Arial"/>
+                <w:sz w:val="18"/>
+                <w:szCs w:val="18"/>
+              </w:rPr>
+              <w:t>Threats</w:t>
+            </w:r>
+            <w:proofErr w:type="spellEnd"/>
+            <w:r>
+              <w:rPr>
+                <w:rFonts w:ascii="Arial" w:hAnsi="Arial" w:cs="Arial"/>
+                <w:sz w:val="18"/>
+                <w:szCs w:val="18"/>
+              </w:rPr>
+              <w:t xml:space="preserve"> </w:t>
+            </w:r>
+            <w:proofErr w:type="spellStart"/>
+            <w:r>
+              <w:rPr>
+                <w:rFonts w:ascii="Arial" w:hAnsi="Arial" w:cs="Arial"/>
+                <w:sz w:val="18"/>
+                <w:szCs w:val="18"/>
+              </w:rPr>
+              <w:t>Using</w:t>
+            </w:r>
+            <w:proofErr w:type="spellEnd"/>
+            <w:r>
+              <w:rPr>
+                <w:rFonts w:ascii="Arial" w:hAnsi="Arial" w:cs="Arial"/>
+                <w:sz w:val="18"/>
+                <w:szCs w:val="18"/>
+              </w:rPr>
+              <w:t xml:space="preserve"> Logical Analysis</w:t>
+            </w:r>
+            <w:r>
+              <w:rPr>
+                <w:rFonts w:ascii="Arial" w:hAnsi="Arial" w:cs="Arial"/>
+                <w:sz w:val="18"/>
+                <w:szCs w:val="18"/>
+              </w:rPr>
+              <w:t xml:space="preserve">. </w:t>
+            </w:r>
+            <w:r>
+              <w:rPr>
+                <w:rFonts w:ascii="Arial" w:hAnsi="Arial" w:cs="Arial"/>
+                <w:i/>
+                <w:sz w:val="18"/>
+                <w:szCs w:val="18"/>
+              </w:rPr>
+              <w:t>IEEE Systems Journal</w:t>
+            </w:r>
+            <w:r>
+              <w:rPr>
+                <w:rFonts w:ascii="Arial" w:hAnsi="Arial" w:cs="Arial"/>
+                <w:sz w:val="18"/>
+                <w:szCs w:val="18"/>
+              </w:rPr>
+              <w:t xml:space="preserve">, </w:t>
+            </w:r>
+            <w:hyperlink r:id="rId7" w:history="1">
+              <w:proofErr w:type="spellStart"/>
+              <w:r>
+                <w:rPr>
+                  <w:rStyle w:val="Hyperlink"/>
+                  <w:rFonts w:ascii="Arial" w:hAnsi="Arial" w:cs="Arial"/>
+                  <w:sz w:val="18"/>
+                  <w:szCs w:val="18"/>
+                </w:rPr>
+                <w:t>Preprint</w:t>
+              </w:r>
+              <w:proofErr w:type="spellEnd"/>
+              <w:r>
+                <w:rPr>
+                  <w:rStyle w:val="Hyperlink"/>
+                  <w:rFonts w:ascii="Arial" w:hAnsi="Arial" w:cs="Arial"/>
+                  <w:sz w:val="18"/>
+                  <w:szCs w:val="18"/>
+                </w:rPr>
+                <w:t xml:space="preserve"> online</w:t>
+              </w:r>
+            </w:hyperlink>
+            <w:r>
+              <w:rPr>
+                <w:rFonts w:ascii="Arial" w:hAnsi="Arial" w:cs="Arial"/>
+                <w:sz w:val="18"/>
+                <w:szCs w:val="18"/>
+              </w:rPr>
+              <w:t xml:space="preserve">, </w:t>
+            </w:r>
+            <w:r>
+              <w:rPr>
+                <w:rFonts w:ascii="Arial" w:hAnsi="Arial" w:cs="Arial"/>
+                <w:sz w:val="18"/>
+                <w:szCs w:val="18"/>
+              </w:rPr>
+              <w:t>2015</w:t>
+            </w:r>
+            <w:r>
+              <w:rPr>
+                <w:rFonts w:ascii="Arial" w:hAnsi="Arial" w:cs="Arial"/>
+                <w:sz w:val="18"/>
+                <w:szCs w:val="18"/>
               </w:rPr>
               <w:t>.</w:t>
-            </w:r>
-            <w:r>
-              <w:rPr>
-                <w:rFonts w:ascii="Arial" w:eastAsia="Cambria" w:hAnsi="Arial" w:cs="Arial"/>
-                <w:color w:val="000000"/>
-                <w:sz w:val="18"/>
-                <w:szCs w:val="18"/>
-                <w:lang w:val="en-GB" w:eastAsia="en-US"/>
-              </w:rPr>
-              <w:t xml:space="preserve"> Augusto, and M</w:t>
-            </w:r>
-            <w:r>
-              <w:rPr>
-                <w:rFonts w:ascii="Arial" w:eastAsia="Cambria" w:hAnsi="Arial" w:cs="Arial"/>
-                <w:color w:val="000000"/>
-                <w:sz w:val="18"/>
-                <w:szCs w:val="18"/>
-                <w:lang w:val="en-GB" w:eastAsia="en-US"/>
-              </w:rPr>
-              <w:t>.</w:t>
-            </w:r>
-            <w:r>
-              <w:rPr>
-                <w:rFonts w:ascii="Arial" w:eastAsia="Cambria" w:hAnsi="Arial" w:cs="Arial"/>
-                <w:color w:val="000000"/>
-                <w:sz w:val="18"/>
-                <w:szCs w:val="18"/>
-                <w:lang w:val="en-GB" w:eastAsia="en-US"/>
-              </w:rPr>
-              <w:t xml:space="preserve"> J. Hornos. </w:t>
-            </w:r>
-            <w:r>
-              <w:rPr>
-                <w:rFonts w:ascii="Arial" w:eastAsia="Cambria" w:hAnsi="Arial" w:cs="Arial"/>
-                <w:color w:val="000000"/>
-                <w:sz w:val="18"/>
-                <w:szCs w:val="18"/>
-                <w:lang w:val="en-US" w:eastAsia="en-US"/>
-              </w:rPr>
-              <w:t xml:space="preserve">Software Simulation and Verification to Increase the Reliability of Intelligent Environments, </w:t>
-            </w:r>
-            <w:r>
-              <w:rPr>
-                <w:rFonts w:ascii="Arial" w:eastAsia="Cambria" w:hAnsi="Arial" w:cs="Arial"/>
-                <w:i/>
-                <w:color w:val="000000"/>
-                <w:sz w:val="18"/>
-                <w:szCs w:val="18"/>
-                <w:lang w:val="en-US" w:eastAsia="en-US"/>
-              </w:rPr>
-              <w:t>Advances in Engineering Software</w:t>
-            </w:r>
-            <w:r>
-              <w:rPr>
-                <w:rFonts w:ascii="Arial" w:eastAsia="Cambria" w:hAnsi="Arial" w:cs="Arial"/>
-                <w:color w:val="000000"/>
-                <w:sz w:val="18"/>
-                <w:szCs w:val="18"/>
-                <w:lang w:val="en-US" w:eastAsia="en-US"/>
-              </w:rPr>
-              <w:t>, Volume 58, Pages 18-34, April 2013, Elsevier.</w:t>
             </w:r>
           </w:p>
           <w:p>
@@ -1343,63 +1682,304 @@
               </w:numPr>
               <w:jc w:val="both"/>
               <w:rPr>
-                <w:rFonts w:ascii="Arial" w:eastAsia="Cambria" w:hAnsi="Arial" w:cs="Arial"/>
-                <w:color w:val="000000"/>
-                <w:sz w:val="18"/>
-                <w:szCs w:val="18"/>
-                <w:lang w:val="en-US" w:eastAsia="en-US"/>
+                <w:rFonts w:ascii="Arial" w:hAnsi="Arial" w:cs="Arial"/>
+                <w:sz w:val="22"/>
+                <w:szCs w:val="22"/>
+                <w:lang w:val="en-GB"/>
               </w:rPr>
             </w:pPr>
             <w:r>
               <w:rPr>
-                <w:rFonts w:ascii="Arial" w:eastAsia="Cambria" w:hAnsi="Arial" w:cs="Arial"/>
-                <w:color w:val="000000"/>
-                <w:sz w:val="18"/>
-                <w:szCs w:val="18"/>
-                <w:lang w:val="en-US" w:eastAsia="en-US"/>
-              </w:rPr>
-              <w:t xml:space="preserve">Diane J. Cook, Juan C. Augusto, and Vikramaditya R. Jakkula. Ambient Intelligence: applications in society and opportunities for AI. </w:t>
-            </w:r>
-            <w:r>
-              <w:rPr>
-                <w:rFonts w:ascii="Arial" w:eastAsia="Cambria" w:hAnsi="Arial" w:cs="Arial"/>
+                <w:rFonts w:ascii="Arial" w:hAnsi="Arial" w:cs="Arial"/>
+                <w:sz w:val="18"/>
+                <w:szCs w:val="18"/>
+              </w:rPr>
+              <w:t xml:space="preserve">F. </w:t>
+            </w:r>
+            <w:proofErr w:type="spellStart"/>
+            <w:r>
+              <w:rPr>
+                <w:rFonts w:ascii="Arial" w:hAnsi="Arial" w:cs="Arial"/>
+                <w:sz w:val="18"/>
+                <w:szCs w:val="18"/>
+              </w:rPr>
+              <w:t>Kammüller</w:t>
+            </w:r>
+            <w:proofErr w:type="spellEnd"/>
+            <w:r>
+              <w:rPr>
+                <w:rFonts w:ascii="Arial" w:hAnsi="Arial" w:cs="Arial"/>
+                <w:sz w:val="18"/>
+                <w:szCs w:val="18"/>
+              </w:rPr>
+              <w:t xml:space="preserve">, J. R. C. Nurse, </w:t>
+            </w:r>
+            <w:proofErr w:type="spellStart"/>
+            <w:r>
+              <w:rPr>
+                <w:rFonts w:ascii="Arial" w:hAnsi="Arial" w:cs="Arial"/>
+                <w:sz w:val="18"/>
+                <w:szCs w:val="18"/>
+              </w:rPr>
+              <w:t>and</w:t>
+            </w:r>
+            <w:proofErr w:type="spellEnd"/>
+            <w:r>
+              <w:rPr>
+                <w:rFonts w:ascii="Arial" w:hAnsi="Arial" w:cs="Arial"/>
+                <w:sz w:val="18"/>
+                <w:szCs w:val="18"/>
+              </w:rPr>
+              <w:t xml:space="preserve"> C. W. Probst. </w:t>
+            </w:r>
+            <w:proofErr w:type="spellStart"/>
+            <w:r>
+              <w:rPr>
+                <w:rFonts w:ascii="Arial" w:hAnsi="Arial" w:cs="Arial"/>
+                <w:sz w:val="18"/>
+                <w:szCs w:val="18"/>
+              </w:rPr>
+              <w:t>Attack</w:t>
+            </w:r>
+            <w:proofErr w:type="spellEnd"/>
+            <w:r>
+              <w:rPr>
+                <w:rFonts w:ascii="Arial" w:hAnsi="Arial" w:cs="Arial"/>
+                <w:sz w:val="18"/>
+                <w:szCs w:val="18"/>
+              </w:rPr>
+              <w:t xml:space="preserve"> </w:t>
+            </w:r>
+            <w:proofErr w:type="spellStart"/>
+            <w:r>
+              <w:rPr>
+                <w:rFonts w:ascii="Arial" w:hAnsi="Arial" w:cs="Arial"/>
+                <w:sz w:val="18"/>
+                <w:szCs w:val="18"/>
+              </w:rPr>
+              <w:t>Tree</w:t>
+            </w:r>
+            <w:proofErr w:type="spellEnd"/>
+            <w:r>
+              <w:rPr>
+                <w:rFonts w:ascii="Arial" w:hAnsi="Arial" w:cs="Arial"/>
+                <w:sz w:val="18"/>
+                <w:szCs w:val="18"/>
+              </w:rPr>
+              <w:t xml:space="preserve"> Analysis </w:t>
+            </w:r>
+            <w:proofErr w:type="spellStart"/>
+            <w:r>
+              <w:rPr>
+                <w:rFonts w:ascii="Arial" w:hAnsi="Arial" w:cs="Arial"/>
+                <w:sz w:val="18"/>
+                <w:szCs w:val="18"/>
+              </w:rPr>
+              <w:t>for</w:t>
+            </w:r>
+            <w:proofErr w:type="spellEnd"/>
+            <w:r>
+              <w:rPr>
+                <w:rFonts w:ascii="Arial" w:hAnsi="Arial" w:cs="Arial"/>
+                <w:sz w:val="18"/>
+                <w:szCs w:val="18"/>
+              </w:rPr>
+              <w:t xml:space="preserve"> Insider </w:t>
+            </w:r>
+            <w:proofErr w:type="spellStart"/>
+            <w:r>
+              <w:rPr>
+                <w:rFonts w:ascii="Arial" w:hAnsi="Arial" w:cs="Arial"/>
+                <w:sz w:val="18"/>
+                <w:szCs w:val="18"/>
+              </w:rPr>
+              <w:t>Threats</w:t>
+            </w:r>
+            <w:proofErr w:type="spellEnd"/>
+            <w:r>
+              <w:rPr>
+                <w:rFonts w:ascii="Arial" w:hAnsi="Arial" w:cs="Arial"/>
+                <w:sz w:val="18"/>
+                <w:szCs w:val="18"/>
+              </w:rPr>
+              <w:t xml:space="preserve"> on </w:t>
+            </w:r>
+            <w:proofErr w:type="spellStart"/>
+            <w:r>
+              <w:rPr>
+                <w:rFonts w:ascii="Arial" w:hAnsi="Arial" w:cs="Arial"/>
+                <w:sz w:val="18"/>
+                <w:szCs w:val="18"/>
+              </w:rPr>
+              <w:t>the</w:t>
+            </w:r>
+            <w:proofErr w:type="spellEnd"/>
+            <w:r>
+              <w:rPr>
+                <w:rFonts w:ascii="Arial" w:hAnsi="Arial" w:cs="Arial"/>
+                <w:sz w:val="18"/>
+                <w:szCs w:val="18"/>
+              </w:rPr>
+              <w:t xml:space="preserve"> </w:t>
+            </w:r>
+            <w:proofErr w:type="spellStart"/>
+            <w:r>
+              <w:rPr>
+                <w:rFonts w:ascii="Arial" w:hAnsi="Arial" w:cs="Arial"/>
+                <w:sz w:val="18"/>
+                <w:szCs w:val="18"/>
+              </w:rPr>
+              <w:t>IoT</w:t>
+            </w:r>
+            <w:proofErr w:type="spellEnd"/>
+            <w:r>
+              <w:rPr>
+                <w:rFonts w:ascii="Arial" w:hAnsi="Arial" w:cs="Arial"/>
+                <w:sz w:val="18"/>
+                <w:szCs w:val="18"/>
+              </w:rPr>
+              <w:t xml:space="preserve"> </w:t>
+            </w:r>
+            <w:proofErr w:type="spellStart"/>
+            <w:r>
+              <w:rPr>
+                <w:rFonts w:ascii="Arial" w:hAnsi="Arial" w:cs="Arial"/>
+                <w:sz w:val="18"/>
+                <w:szCs w:val="18"/>
+              </w:rPr>
+              <w:t>using</w:t>
+            </w:r>
+            <w:proofErr w:type="spellEnd"/>
+            <w:r>
+              <w:rPr>
+                <w:rFonts w:ascii="Arial" w:hAnsi="Arial" w:cs="Arial"/>
+                <w:sz w:val="18"/>
+                <w:szCs w:val="18"/>
+              </w:rPr>
+              <w:t xml:space="preserve"> Isabelle</w:t>
+            </w:r>
+            <w:r>
+              <w:rPr>
+                <w:rFonts w:ascii="Arial" w:hAnsi="Arial" w:cs="Arial"/>
+                <w:sz w:val="18"/>
+                <w:szCs w:val="18"/>
+              </w:rPr>
+              <w:t xml:space="preserve">. </w:t>
+            </w:r>
+            <w:r>
+              <w:rPr>
+                <w:rFonts w:ascii="Arial" w:hAnsi="Arial" w:cs="Arial"/>
                 <w:i/>
-                <w:color w:val="000000"/>
-                <w:sz w:val="18"/>
-                <w:szCs w:val="18"/>
-                <w:lang w:val="en-US" w:eastAsia="en-US"/>
-              </w:rPr>
-              <w:t>Pervasive and Mobile Computing</w:t>
-            </w:r>
-            <w:r>
-              <w:rPr>
-                <w:rFonts w:ascii="Arial" w:eastAsia="Cambria" w:hAnsi="Arial" w:cs="Arial"/>
-                <w:color w:val="000000"/>
-                <w:sz w:val="18"/>
-                <w:szCs w:val="18"/>
-                <w:lang w:val="en-US" w:eastAsia="en-US"/>
-              </w:rPr>
-              <w:t>. 5:277-298, 2009. Elsevier. Note: This is one of the h</w:t>
-            </w:r>
-            <w:r>
-              <w:rPr>
-                <w:rFonts w:ascii="Arial" w:eastAsia="Cambria" w:hAnsi="Arial" w:cs="Arial"/>
-                <w:color w:val="000000"/>
-                <w:sz w:val="18"/>
-                <w:szCs w:val="18"/>
-                <w:lang w:val="en-US" w:eastAsia="en-US"/>
-              </w:rPr>
-              <w:t>ighest cited papers on Ambient Intelligence</w:t>
-            </w:r>
-            <w:r>
-              <w:rPr>
-                <w:rFonts w:ascii="Arial" w:eastAsia="Cambria" w:hAnsi="Arial" w:cs="Arial"/>
-                <w:color w:val="000000"/>
-                <w:sz w:val="18"/>
-                <w:szCs w:val="18"/>
-                <w:lang w:val="en-US" w:eastAsia="en-US"/>
-              </w:rPr>
-              <w:t>.</w:t>
+                <w:sz w:val="18"/>
+                <w:szCs w:val="18"/>
+              </w:rPr>
+              <w:t>Human Computer Interaction International</w:t>
+            </w:r>
+            <w:r>
+              <w:rPr>
+                <w:rFonts w:ascii="Arial" w:hAnsi="Arial" w:cs="Arial"/>
+                <w:sz w:val="18"/>
+                <w:szCs w:val="18"/>
+              </w:rPr>
+              <w:t xml:space="preserve">, </w:t>
+            </w:r>
+            <w:proofErr w:type="spellStart"/>
+            <w:r>
+              <w:rPr>
+                <w:rFonts w:ascii="Arial" w:hAnsi="Arial" w:cs="Arial"/>
+                <w:sz w:val="18"/>
+                <w:szCs w:val="18"/>
+              </w:rPr>
+              <w:t>Invited</w:t>
+            </w:r>
+            <w:proofErr w:type="spellEnd"/>
+            <w:r>
+              <w:rPr>
+                <w:rFonts w:ascii="Arial" w:hAnsi="Arial" w:cs="Arial"/>
+                <w:sz w:val="18"/>
+                <w:szCs w:val="18"/>
+              </w:rPr>
+              <w:t xml:space="preserve"> </w:t>
+            </w:r>
+            <w:proofErr w:type="spellStart"/>
+            <w:r>
+              <w:rPr>
+                <w:rFonts w:ascii="Arial" w:hAnsi="Arial" w:cs="Arial"/>
+                <w:sz w:val="18"/>
+                <w:szCs w:val="18"/>
+              </w:rPr>
+              <w:t>paper</w:t>
+            </w:r>
+            <w:proofErr w:type="spellEnd"/>
+            <w:r>
+              <w:rPr>
+                <w:rFonts w:ascii="Arial" w:hAnsi="Arial" w:cs="Arial"/>
+                <w:sz w:val="18"/>
+                <w:szCs w:val="18"/>
+              </w:rPr>
+              <w:t xml:space="preserve">, </w:t>
+            </w:r>
+            <w:proofErr w:type="spellStart"/>
+            <w:r>
+              <w:rPr>
+                <w:rFonts w:ascii="Arial" w:hAnsi="Arial" w:cs="Arial"/>
+                <w:sz w:val="18"/>
+                <w:szCs w:val="18"/>
+              </w:rPr>
+              <w:t>to</w:t>
+            </w:r>
+            <w:proofErr w:type="spellEnd"/>
+            <w:r>
+              <w:rPr>
+                <w:rFonts w:ascii="Arial" w:hAnsi="Arial" w:cs="Arial"/>
+                <w:sz w:val="18"/>
+                <w:szCs w:val="18"/>
+              </w:rPr>
+              <w:t xml:space="preserve"> </w:t>
+            </w:r>
+            <w:proofErr w:type="spellStart"/>
+            <w:r>
+              <w:rPr>
+                <w:rFonts w:ascii="Arial" w:hAnsi="Arial" w:cs="Arial"/>
+                <w:sz w:val="18"/>
+                <w:szCs w:val="18"/>
+              </w:rPr>
+              <w:t>appear</w:t>
+            </w:r>
+            <w:proofErr w:type="spellEnd"/>
+            <w:r>
+              <w:rPr>
+                <w:rFonts w:ascii="Arial" w:hAnsi="Arial" w:cs="Arial"/>
+                <w:sz w:val="18"/>
+                <w:szCs w:val="18"/>
+              </w:rPr>
+              <w:t xml:space="preserve"> </w:t>
+            </w:r>
+            <w:r>
+              <w:rPr>
+                <w:rFonts w:ascii="Arial" w:hAnsi="Arial" w:cs="Arial"/>
+                <w:sz w:val="18"/>
+                <w:szCs w:val="18"/>
+              </w:rPr>
+              <w:t xml:space="preserve">in LNCS </w:t>
+            </w:r>
+            <w:bookmarkStart w:id="0" w:name="_GoBack"/>
+            <w:bookmarkEnd w:id="0"/>
+            <w:r>
+              <w:rPr>
+                <w:rFonts w:ascii="Arial" w:hAnsi="Arial" w:cs="Arial"/>
+                <w:sz w:val="18"/>
+                <w:szCs w:val="18"/>
+              </w:rPr>
+              <w:t xml:space="preserve">Springer, </w:t>
+            </w:r>
+            <w:r>
+              <w:rPr>
+                <w:rFonts w:ascii="Arial" w:hAnsi="Arial" w:cs="Arial"/>
+                <w:sz w:val="18"/>
+                <w:szCs w:val="18"/>
+              </w:rPr>
+              <w:t>2016.</w:t>
             </w:r>
           </w:p>
           <w:p>
@@ -1411,52 +1991,115 @@
               </w:numPr>
               <w:jc w:val="both"/>
               <w:rPr>
-                <w:rFonts w:ascii="Arial" w:hAnsi="Arial" w:cs="Arial"/>
-                <w:sz w:val="18"/>
-                <w:szCs w:val="18"/>
+                <w:rFonts w:ascii="Arial" w:eastAsia="Cambria" w:hAnsi="Arial" w:cs="Arial"/>
+                <w:color w:val="000000"/>
+                <w:sz w:val="18"/>
+                <w:szCs w:val="18"/>
+                <w:lang w:val="en-US" w:eastAsia="en-US"/>
               </w:rPr>
             </w:pPr>
             <w:r>
               <w:rPr>
-                <w:rFonts w:ascii="Arial" w:hAnsi="Arial" w:cs="Arial"/>
-                <w:sz w:val="18"/>
-                <w:szCs w:val="18"/>
-              </w:rPr>
-              <w:t xml:space="preserve">J. Boender, M. Georgieva Ivanova, F. Kammüller and G. Primiero. Modeling Human Behaviour with Higher Order Logic: Insider Threats. </w:t>
-            </w:r>
-            <w:r>
-              <w:rPr>
-                <w:rFonts w:ascii="Arial" w:hAnsi="Arial" w:cs="Arial"/>
+                <w:rFonts w:ascii="Arial" w:eastAsia="Cambria" w:hAnsi="Arial" w:cs="Arial"/>
+                <w:color w:val="000000"/>
+                <w:sz w:val="18"/>
+                <w:szCs w:val="18"/>
+                <w:lang w:val="en-GB" w:eastAsia="en-US"/>
+              </w:rPr>
+              <w:t>J. C</w:t>
+            </w:r>
+            <w:r>
+              <w:rPr>
+                <w:rFonts w:ascii="Arial" w:eastAsia="Cambria" w:hAnsi="Arial" w:cs="Arial"/>
+                <w:color w:val="000000"/>
+                <w:sz w:val="18"/>
+                <w:szCs w:val="18"/>
+                <w:lang w:val="en-GB" w:eastAsia="en-US"/>
+              </w:rPr>
+              <w:t>.</w:t>
+            </w:r>
+            <w:r>
+              <w:rPr>
+                <w:rFonts w:ascii="Arial" w:eastAsia="Cambria" w:hAnsi="Arial" w:cs="Arial"/>
+                <w:color w:val="000000"/>
+                <w:sz w:val="18"/>
+                <w:szCs w:val="18"/>
+                <w:lang w:val="en-GB" w:eastAsia="en-US"/>
+              </w:rPr>
+              <w:t xml:space="preserve"> Augusto, and M</w:t>
+            </w:r>
+            <w:r>
+              <w:rPr>
+                <w:rFonts w:ascii="Arial" w:eastAsia="Cambria" w:hAnsi="Arial" w:cs="Arial"/>
+                <w:color w:val="000000"/>
+                <w:sz w:val="18"/>
+                <w:szCs w:val="18"/>
+                <w:lang w:val="en-GB" w:eastAsia="en-US"/>
+              </w:rPr>
+              <w:t>.</w:t>
+            </w:r>
+            <w:r>
+              <w:rPr>
+                <w:rFonts w:ascii="Arial" w:eastAsia="Cambria" w:hAnsi="Arial" w:cs="Arial"/>
+                <w:color w:val="000000"/>
+                <w:sz w:val="18"/>
+                <w:szCs w:val="18"/>
+                <w:lang w:val="en-GB" w:eastAsia="en-US"/>
+              </w:rPr>
+              <w:t xml:space="preserve"> J. </w:t>
+            </w:r>
+            <w:proofErr w:type="spellStart"/>
+            <w:r>
+              <w:rPr>
+                <w:rFonts w:ascii="Arial" w:eastAsia="Cambria" w:hAnsi="Arial" w:cs="Arial"/>
+                <w:color w:val="000000"/>
+                <w:sz w:val="18"/>
+                <w:szCs w:val="18"/>
+                <w:lang w:val="en-GB" w:eastAsia="en-US"/>
+              </w:rPr>
+              <w:t>Hornos</w:t>
+            </w:r>
+            <w:proofErr w:type="spellEnd"/>
+            <w:r>
+              <w:rPr>
+                <w:rFonts w:ascii="Arial" w:eastAsia="Cambria" w:hAnsi="Arial" w:cs="Arial"/>
+                <w:color w:val="000000"/>
+                <w:sz w:val="18"/>
+                <w:szCs w:val="18"/>
+                <w:lang w:val="en-GB" w:eastAsia="en-US"/>
+              </w:rPr>
+              <w:t xml:space="preserve">. </w:t>
+            </w:r>
+            <w:r>
+              <w:rPr>
+                <w:rFonts w:ascii="Arial" w:eastAsia="Cambria" w:hAnsi="Arial" w:cs="Arial"/>
+                <w:color w:val="000000"/>
+                <w:sz w:val="18"/>
+                <w:szCs w:val="18"/>
+                <w:lang w:val="en-US" w:eastAsia="en-US"/>
+              </w:rPr>
+              <w:t xml:space="preserve">Software Simulation and Verification to Increase the Reliability of Intelligent Environments, </w:t>
+            </w:r>
+            <w:r>
+              <w:rPr>
+                <w:rFonts w:ascii="Arial" w:eastAsia="Cambria" w:hAnsi="Arial" w:cs="Arial"/>
                 <w:i/>
-                <w:sz w:val="18"/>
-                <w:szCs w:val="18"/>
-              </w:rPr>
-              <w:t>Socio-Technical Aspects of Security and Trust</w:t>
-            </w:r>
-            <w:r>
-              <w:rPr>
-                <w:rFonts w:ascii="Arial" w:hAnsi="Arial" w:cs="Arial"/>
-                <w:sz w:val="18"/>
-                <w:szCs w:val="18"/>
-              </w:rPr>
-              <w:t xml:space="preserve">, </w:t>
-            </w:r>
-            <w:r>
-              <w:rPr>
-                <w:rFonts w:ascii="Arial" w:hAnsi="Arial" w:cs="Arial"/>
-                <w:i/>
-                <w:sz w:val="18"/>
-                <w:szCs w:val="18"/>
-              </w:rPr>
-              <w:t>STAST2014, co-located with CSF’14 in the Vienna Summer of Logic, IEEE 2014</w:t>
-            </w:r>
-            <w:r>
-              <w:rPr>
-                <w:rFonts w:ascii="Arial" w:hAnsi="Arial" w:cs="Arial"/>
-                <w:sz w:val="18"/>
-                <w:szCs w:val="18"/>
-              </w:rPr>
-              <w:t>.</w:t>
+                <w:color w:val="000000"/>
+                <w:sz w:val="18"/>
+                <w:szCs w:val="18"/>
+                <w:lang w:val="en-US" w:eastAsia="en-US"/>
+              </w:rPr>
+              <w:t>Advances in Engineering Software</w:t>
+            </w:r>
+            <w:r>
+              <w:rPr>
+                <w:rFonts w:ascii="Arial" w:eastAsia="Cambria" w:hAnsi="Arial" w:cs="Arial"/>
+                <w:color w:val="000000"/>
+                <w:sz w:val="18"/>
+                <w:szCs w:val="18"/>
+                <w:lang w:val="en-US" w:eastAsia="en-US"/>
+              </w:rPr>
+              <w:t>, Volume 58, Pages 18-34, April 2013, Elsevier.</w:t>
             </w:r>
           </w:p>
           <w:p>
@@ -1468,36 +2111,107 @@
               </w:numPr>
               <w:jc w:val="both"/>
               <w:rPr>
-                <w:rFonts w:ascii="Arial" w:hAnsi="Arial" w:cs="Arial"/>
-                <w:sz w:val="22"/>
-                <w:szCs w:val="22"/>
-                <w:lang w:val="en-GB"/>
+                <w:rFonts w:ascii="Arial" w:eastAsia="Cambria" w:hAnsi="Arial" w:cs="Arial"/>
+                <w:color w:val="000000"/>
+                <w:sz w:val="18"/>
+                <w:szCs w:val="18"/>
+                <w:lang w:val="en-US" w:eastAsia="en-US"/>
               </w:rPr>
             </w:pPr>
             <w:r>
               <w:rPr>
-                <w:rFonts w:ascii="Arial" w:hAnsi="Arial" w:cs="Arial"/>
-                <w:sz w:val="18"/>
-                <w:szCs w:val="18"/>
-              </w:rPr>
-              <w:t xml:space="preserve">F. Kammüller and C. W. Probst. Combining Generated Data Models with Formal Invalidation for Insider Threat Analysis, </w:t>
-            </w:r>
-            <w:r>
-              <w:rPr>
-                <w:rFonts w:ascii="Arial" w:hAnsi="Arial" w:cs="Arial"/>
+                <w:rFonts w:ascii="Arial" w:eastAsia="Cambria" w:hAnsi="Arial" w:cs="Arial"/>
+                <w:color w:val="000000"/>
+                <w:sz w:val="18"/>
+                <w:szCs w:val="18"/>
+                <w:lang w:val="en-US" w:eastAsia="en-US"/>
+              </w:rPr>
+              <w:t xml:space="preserve">Diane J. Cook, Juan C. Augusto, and </w:t>
+            </w:r>
+            <w:proofErr w:type="spellStart"/>
+            <w:r>
+              <w:rPr>
+                <w:rFonts w:ascii="Arial" w:eastAsia="Cambria" w:hAnsi="Arial" w:cs="Arial"/>
+                <w:color w:val="000000"/>
+                <w:sz w:val="18"/>
+                <w:szCs w:val="18"/>
+                <w:lang w:val="en-US" w:eastAsia="en-US"/>
+              </w:rPr>
+              <w:t>Vikramaditya</w:t>
+            </w:r>
+            <w:proofErr w:type="spellEnd"/>
+            <w:r>
+              <w:rPr>
+                <w:rFonts w:ascii="Arial" w:eastAsia="Cambria" w:hAnsi="Arial" w:cs="Arial"/>
+                <w:color w:val="000000"/>
+                <w:sz w:val="18"/>
+                <w:szCs w:val="18"/>
+                <w:lang w:val="en-US" w:eastAsia="en-US"/>
+              </w:rPr>
+              <w:t xml:space="preserve"> R. </w:t>
+            </w:r>
+            <w:proofErr w:type="spellStart"/>
+            <w:r>
+              <w:rPr>
+                <w:rFonts w:ascii="Arial" w:eastAsia="Cambria" w:hAnsi="Arial" w:cs="Arial"/>
+                <w:color w:val="000000"/>
+                <w:sz w:val="18"/>
+                <w:szCs w:val="18"/>
+                <w:lang w:val="en-US" w:eastAsia="en-US"/>
+              </w:rPr>
+              <w:t>Jakkula</w:t>
+            </w:r>
+            <w:proofErr w:type="spellEnd"/>
+            <w:r>
+              <w:rPr>
+                <w:rFonts w:ascii="Arial" w:eastAsia="Cambria" w:hAnsi="Arial" w:cs="Arial"/>
+                <w:color w:val="000000"/>
+                <w:sz w:val="18"/>
+                <w:szCs w:val="18"/>
+                <w:lang w:val="en-US" w:eastAsia="en-US"/>
+              </w:rPr>
+              <w:t xml:space="preserve">. Ambient Intelligence: applications in society and opportunities for AI. </w:t>
+            </w:r>
+            <w:r>
+              <w:rPr>
+                <w:rFonts w:ascii="Arial" w:eastAsia="Cambria" w:hAnsi="Arial" w:cs="Arial"/>
                 <w:i/>
-                <w:sz w:val="18"/>
-                <w:szCs w:val="18"/>
-              </w:rPr>
-              <w:t>IEEE Security and Privacy Workshops, SPW, WRIT’14</w:t>
-            </w:r>
-            <w:r>
-              <w:rPr>
-                <w:rFonts w:ascii="Arial" w:hAnsi="Arial" w:cs="Arial"/>
-                <w:sz w:val="18"/>
-                <w:szCs w:val="18"/>
-              </w:rPr>
-              <w:t>. 2014. An extended version has been accepted for a Special Issue of the IEEE Systems Journal on Insider Threats.</w:t>
+                <w:color w:val="000000"/>
+                <w:sz w:val="18"/>
+                <w:szCs w:val="18"/>
+                <w:lang w:val="en-US" w:eastAsia="en-US"/>
+              </w:rPr>
+              <w:t>Pervasive and Mobile Computing</w:t>
+            </w:r>
+            <w:r>
+              <w:rPr>
+                <w:rFonts w:ascii="Arial" w:eastAsia="Cambria" w:hAnsi="Arial" w:cs="Arial"/>
+                <w:color w:val="000000"/>
+                <w:sz w:val="18"/>
+                <w:szCs w:val="18"/>
+                <w:lang w:val="en-US" w:eastAsia="en-US"/>
+              </w:rPr>
+              <w:t>. 5:277-298, 2009. Elsevier. Note: This is one of the h</w:t>
+            </w:r>
+            <w:r>
+              <w:rPr>
+                <w:rFonts w:ascii="Arial" w:eastAsia="Cambria" w:hAnsi="Arial" w:cs="Arial"/>
+                <w:color w:val="000000"/>
+                <w:sz w:val="18"/>
+                <w:szCs w:val="18"/>
+                <w:lang w:val="en-US" w:eastAsia="en-US"/>
+              </w:rPr>
+              <w:t>ighest cited papers on Ambient Intelligence</w:t>
+            </w:r>
+            <w:r>
+              <w:rPr>
+                <w:rFonts w:ascii="Arial" w:eastAsia="Cambria" w:hAnsi="Arial" w:cs="Arial"/>
+                <w:color w:val="000000"/>
+                <w:sz w:val="18"/>
+                <w:szCs w:val="18"/>
+                <w:lang w:val="en-US" w:eastAsia="en-US"/>
+              </w:rPr>
+              <w:t>.</w:t>
             </w:r>
           </w:p>
           <w:p>
@@ -1523,7 +2237,73 @@
                 <w:szCs w:val="18"/>
                 <w:lang w:val="en-US" w:eastAsia="en-US"/>
               </w:rPr>
-              <w:t xml:space="preserve">R. Bayford and   A.Tizzard. Bioimpedance imaging: an overview of potential clinical applications. </w:t>
+              <w:t xml:space="preserve">R. </w:t>
+            </w:r>
+            <w:proofErr w:type="spellStart"/>
+            <w:r>
+              <w:rPr>
+                <w:rFonts w:ascii="Arial" w:eastAsia="Cambria" w:hAnsi="Arial" w:cs="Arial"/>
+                <w:color w:val="000000"/>
+                <w:sz w:val="18"/>
+                <w:szCs w:val="18"/>
+                <w:lang w:val="en-US" w:eastAsia="en-US"/>
+              </w:rPr>
+              <w:t>Bayford</w:t>
+            </w:r>
+            <w:proofErr w:type="spellEnd"/>
+            <w:r>
+              <w:rPr>
+                <w:rFonts w:ascii="Arial" w:eastAsia="Cambria" w:hAnsi="Arial" w:cs="Arial"/>
+                <w:color w:val="000000"/>
+                <w:sz w:val="18"/>
+                <w:szCs w:val="18"/>
+                <w:lang w:val="en-US" w:eastAsia="en-US"/>
+              </w:rPr>
+              <w:t xml:space="preserve"> and   </w:t>
+            </w:r>
+            <w:proofErr w:type="spellStart"/>
+            <w:r>
+              <w:rPr>
+                <w:rFonts w:ascii="Arial" w:eastAsia="Cambria" w:hAnsi="Arial" w:cs="Arial"/>
+                <w:color w:val="000000"/>
+                <w:sz w:val="18"/>
+                <w:szCs w:val="18"/>
+                <w:lang w:val="en-US" w:eastAsia="en-US"/>
+              </w:rPr>
+              <w:t>A.Tizzard</w:t>
+            </w:r>
+            <w:proofErr w:type="spellEnd"/>
+            <w:r>
+              <w:rPr>
+                <w:rFonts w:ascii="Arial" w:eastAsia="Cambria" w:hAnsi="Arial" w:cs="Arial"/>
+                <w:color w:val="000000"/>
+                <w:sz w:val="18"/>
+                <w:szCs w:val="18"/>
+                <w:lang w:val="en-US" w:eastAsia="en-US"/>
+              </w:rPr>
+              <w:t xml:space="preserve">. </w:t>
+            </w:r>
+            <w:proofErr w:type="spellStart"/>
+            <w:r>
+              <w:rPr>
+                <w:rFonts w:ascii="Arial" w:eastAsia="Cambria" w:hAnsi="Arial" w:cs="Arial"/>
+                <w:color w:val="000000"/>
+                <w:sz w:val="18"/>
+                <w:szCs w:val="18"/>
+                <w:lang w:val="en-US" w:eastAsia="en-US"/>
+              </w:rPr>
+              <w:t>Bioimpedance</w:t>
+            </w:r>
+            <w:proofErr w:type="spellEnd"/>
+            <w:r>
+              <w:rPr>
+                <w:rFonts w:ascii="Arial" w:eastAsia="Cambria" w:hAnsi="Arial" w:cs="Arial"/>
+                <w:color w:val="000000"/>
+                <w:sz w:val="18"/>
+                <w:szCs w:val="18"/>
+                <w:lang w:val="en-US" w:eastAsia="en-US"/>
+              </w:rPr>
+              <w:t xml:space="preserve"> imaging: an overview of potential clinical applications. </w:t>
             </w:r>
             <w:r>
               <w:rPr>
@@ -1560,20 +2340,19 @@
               <w:spacing w:line="276" w:lineRule="auto"/>
               <w:rPr>
                 <w:rFonts w:ascii="Arial" w:hAnsi="Arial" w:cs="Arial"/>
+                <w:sz w:val="22"/>
+                <w:szCs w:val="22"/>
+                <w:lang w:val="en-GB"/>
+              </w:rPr>
+            </w:pPr>
+            <w:r>
+              <w:rPr>
+                <w:rFonts w:ascii="Arial" w:hAnsi="Arial" w:cs="Arial"/>
                 <w:b/>
                 <w:sz w:val="22"/>
                 <w:szCs w:val="22"/>
                 <w:lang w:val="en-GB"/>
               </w:rPr>
-            </w:pPr>
-            <w:r>
-              <w:rPr>
-                <w:rFonts w:ascii="Arial" w:hAnsi="Arial" w:cs="Arial"/>
-                <w:b/>
-                <w:sz w:val="22"/>
-                <w:szCs w:val="22"/>
-                <w:lang w:val="en-GB"/>
-              </w:rPr>
               <w:t>Role in project:</w:t>
             </w:r>
             <w:r>
@@ -1584,6 +2363,36 @@
                 <w:szCs w:val="22"/>
                 <w:lang w:val="en-US" w:eastAsia="en-US"/>
               </w:rPr>
+              <w:t xml:space="preserve"> We</w:t>
+            </w:r>
+            <w:r>
+              <w:rPr>
+                <w:rFonts w:ascii="Arial" w:eastAsia="Cambria" w:hAnsi="Arial" w:cs="Arial"/>
+                <w:color w:val="000000"/>
+                <w:sz w:val="22"/>
+                <w:szCs w:val="22"/>
+                <w:lang w:val="en-US" w:eastAsia="en-US"/>
+              </w:rPr>
+              <w:t xml:space="preserve"> will manage the project</w:t>
+            </w:r>
+            <w:r>
+              <w:rPr>
+                <w:rFonts w:ascii="Arial" w:eastAsia="Cambria" w:hAnsi="Arial" w:cs="Arial"/>
+                <w:color w:val="000000"/>
+                <w:sz w:val="22"/>
+                <w:szCs w:val="22"/>
+                <w:lang w:val="en-US" w:eastAsia="en-US"/>
+              </w:rPr>
+              <w:t xml:space="preserve"> (WP1)</w:t>
+            </w:r>
+            <w:r>
+              <w:rPr>
+                <w:rFonts w:ascii="Arial" w:eastAsia="Cambria" w:hAnsi="Arial" w:cs="Arial"/>
+                <w:color w:val="000000"/>
+                <w:sz w:val="22"/>
+                <w:szCs w:val="22"/>
+                <w:lang w:val="en-US" w:eastAsia="en-US"/>
+              </w:rPr>
               <w:t xml:space="preserve"> </w:t>
             </w:r>
             <w:r>
@@ -1594,27 +2403,27 @@
                 <w:szCs w:val="22"/>
                 <w:lang w:val="en-US" w:eastAsia="en-US"/>
               </w:rPr>
-              <w:t>We</w:t>
-            </w:r>
-            <w:r>
-              <w:rPr>
-                <w:rFonts w:ascii="Arial" w:eastAsia="Cambria" w:hAnsi="Arial" w:cs="Arial"/>
-                <w:color w:val="000000"/>
-                <w:sz w:val="22"/>
-                <w:szCs w:val="22"/>
-                <w:lang w:val="en-US" w:eastAsia="en-US"/>
-              </w:rPr>
-              <w:t xml:space="preserve"> will manage the project</w:t>
-            </w:r>
-            <w:r>
-              <w:rPr>
-                <w:rFonts w:ascii="Arial" w:eastAsia="Cambria" w:hAnsi="Arial" w:cs="Arial"/>
-                <w:color w:val="000000"/>
-                <w:sz w:val="22"/>
-                <w:szCs w:val="22"/>
-                <w:lang w:val="en-US" w:eastAsia="en-US"/>
-              </w:rPr>
-              <w:t xml:space="preserve"> (WP1)</w:t>
+              <w:t xml:space="preserve">and also coordinate </w:t>
+            </w:r>
+            <w:r>
+              <w:rPr>
+                <w:rFonts w:ascii="Arial" w:eastAsia="Cambria" w:hAnsi="Arial" w:cs="Arial"/>
+                <w:color w:val="000000"/>
+                <w:sz w:val="22"/>
+                <w:szCs w:val="22"/>
+                <w:lang w:val="en-US" w:eastAsia="en-US"/>
+              </w:rPr>
+              <w:t>WP4</w:t>
+            </w:r>
+            <w:r>
+              <w:rPr>
+                <w:rFonts w:ascii="Arial" w:eastAsia="Cambria" w:hAnsi="Arial" w:cs="Arial"/>
+                <w:color w:val="000000"/>
+                <w:sz w:val="22"/>
+                <w:szCs w:val="22"/>
+                <w:lang w:val="en-US" w:eastAsia="en-US"/>
+              </w:rPr>
+              <w:t xml:space="preserve"> (including the deploying of the pilots),</w:t>
             </w:r>
             <w:r>
               <w:rPr>
@@ -1634,81 +2443,17 @@
                 <w:szCs w:val="22"/>
                 <w:lang w:val="en-US" w:eastAsia="en-US"/>
               </w:rPr>
-              <w:t xml:space="preserve">and also coordinate </w:t>
-            </w:r>
-            <w:r>
-              <w:rPr>
-                <w:rFonts w:ascii="Arial" w:eastAsia="Cambria" w:hAnsi="Arial" w:cs="Arial"/>
-                <w:color w:val="000000"/>
-                <w:sz w:val="22"/>
-                <w:szCs w:val="22"/>
-                <w:lang w:val="en-US" w:eastAsia="en-US"/>
-              </w:rPr>
-              <w:t>WP4</w:t>
-            </w:r>
-            <w:r>
-              <w:rPr>
-                <w:rFonts w:ascii="Arial" w:eastAsia="Cambria" w:hAnsi="Arial" w:cs="Arial"/>
-                <w:color w:val="000000"/>
-                <w:sz w:val="22"/>
-                <w:szCs w:val="22"/>
-                <w:lang w:val="en-US" w:eastAsia="en-US"/>
-              </w:rPr>
-              <w:t xml:space="preserve"> (including the deploying of the pilots),</w:t>
-            </w:r>
-            <w:r>
-              <w:rPr>
-                <w:rFonts w:ascii="Arial" w:eastAsia="Cambria" w:hAnsi="Arial" w:cs="Arial"/>
-                <w:color w:val="000000"/>
-                <w:sz w:val="22"/>
-                <w:szCs w:val="22"/>
-                <w:lang w:val="en-US" w:eastAsia="en-US"/>
+              <w:t>and coordinate ethics. We will also have important technical participation including on the design and implementation for WP2 and WP3 and on Impact (WP5).</w:t>
+            </w:r>
+            <w:r>
+              <w:rPr>
+                <w:rFonts w:ascii="Arial" w:hAnsi="Arial" w:cs="Arial"/>
+                <w:sz w:val="22"/>
+                <w:szCs w:val="22"/>
+                <w:lang w:val="en-GB"/>
               </w:rPr>
               <w:t xml:space="preserve"> </w:t>
             </w:r>
-            <w:r>
-              <w:rPr>
-                <w:rFonts w:ascii="Arial" w:eastAsia="Cambria" w:hAnsi="Arial" w:cs="Arial"/>
-                <w:color w:val="000000"/>
-                <w:sz w:val="22"/>
-                <w:szCs w:val="22"/>
-                <w:lang w:val="en-US" w:eastAsia="en-US"/>
-              </w:rPr>
-              <w:t>and coordinate ethics. We will also have important technical participation including on the design and implementation for WP2 and WP3 and on Impact (WP5).</w:t>
-            </w:r>
-          </w:p>
-          <w:p>
-            <w:pPr>
-              <w:spacing w:line="360" w:lineRule="auto"/>
-              <w:rPr>
-                <w:rFonts w:ascii="Arial" w:hAnsi="Arial" w:cs="Arial"/>
-                <w:sz w:val="22"/>
-                <w:szCs w:val="22"/>
-                <w:lang w:val="en-GB"/>
-              </w:rPr>
-            </w:pPr>
-          </w:p>
-          <w:p>
-            <w:pPr>
-              <w:spacing w:line="360" w:lineRule="auto"/>
-              <w:rPr>
-                <w:rFonts w:ascii="Arial" w:hAnsi="Arial" w:cs="Arial"/>
-                <w:sz w:val="22"/>
-                <w:szCs w:val="22"/>
-                <w:lang w:val="en-GB"/>
-              </w:rPr>
-            </w:pPr>
-          </w:p>
-          <w:p>
-            <w:pPr>
-              <w:spacing w:line="360" w:lineRule="auto"/>
-              <w:rPr>
-                <w:rFonts w:ascii="Arial" w:hAnsi="Arial" w:cs="Arial"/>
-                <w:sz w:val="22"/>
-                <w:szCs w:val="22"/>
-                <w:lang w:val="en-GB"/>
-              </w:rPr>
-            </w:pPr>
           </w:p>
         </w:tc>
       </w:tr>
@@ -2075,6 +2820,29 @@
       <w:contextualSpacing/>
     </w:pPr>
   </w:style>
+  <w:style w:type="character" w:styleId="Hyperlink">
+    <w:name w:val="Hyperlink"/>
+    <w:basedOn w:val="DefaultParagraphFont"/>
+    <w:uiPriority w:val="99"/>
+    <w:unhideWhenUsed/>
+    <w:rsid w:val="00047590"/>
+    <w:rPr>
+      <w:color w:val="0000FF" w:themeColor="hyperlink"/>
+      <w:u w:val="single"/>
+    </w:rPr>
+  </w:style>
+  <w:style w:type="character" w:styleId="FollowedHyperlink">
+    <w:name w:val="FollowedHyperlink"/>
+    <w:basedOn w:val="DefaultParagraphFont"/>
+    <w:uiPriority w:val="99"/>
+    <w:semiHidden/>
+    <w:unhideWhenUsed/>
+    <w:rsid w:val="001202BB"/>
+    <w:rPr>
+      <w:color w:val="800080" w:themeColor="followedHyperlink"/>
+      <w:u w:val="single"/>
+    </w:rPr>
+  </w:style>
 </w:styles>
 </file>
 
@@ -2331,6 +3099,29 @@
       <w:ind w:left="720"/>
       <w:contextualSpacing/>
     </w:pPr>
+  </w:style>
+  <w:style w:type="character" w:styleId="Hyperlink">
+    <w:name w:val="Hyperlink"/>
+    <w:basedOn w:val="DefaultParagraphFont"/>
+    <w:uiPriority w:val="99"/>
+    <w:unhideWhenUsed/>
+    <w:rsid w:val="00047590"/>
+    <w:rPr>
+      <w:color w:val="0000FF" w:themeColor="hyperlink"/>
+      <w:u w:val="single"/>
+    </w:rPr>
+  </w:style>
+  <w:style w:type="character" w:styleId="FollowedHyperlink">
+    <w:name w:val="FollowedHyperlink"/>
+    <w:basedOn w:val="DefaultParagraphFont"/>
+    <w:uiPriority w:val="99"/>
+    <w:semiHidden/>
+    <w:unhideWhenUsed/>
+    <w:rsid w:val="001202BB"/>
+    <w:rPr>
+      <w:color w:val="800080" w:themeColor="followedHyperlink"/>
+      <w:u w:val="single"/>
+    </w:rPr>
   </w:style>
 </w:styles>
 </file>

</xml_diff>

<commit_message>
no titles of team members in MDX description
</commit_message>
<xml_diff>
--- a/SUCCESS_proposals/PartnerDescriptionMDX.docx
+++ b/SUCCESS_proposals/PartnerDescriptionMDX.docx
@@ -843,6 +843,8 @@
                 <w:lang w:val="en-US" w:eastAsia="en-US"/>
               </w:rPr>
             </w:pPr>
+            <w:bookmarkStart w:id="0" w:name="_GoBack"/>
+            <w:bookmarkEnd w:id="0"/>
             <w:r>
               <w:rPr>
                 <w:rFonts w:ascii="Arial" w:eastAsia="Cambria" w:hAnsi="Arial" w:cs="Arial"/>
@@ -853,18 +855,6 @@
                 <w:szCs w:val="22"/>
                 <w:lang w:val="en-US" w:eastAsia="en-US"/>
               </w:rPr>
-              <w:t xml:space="preserve">Prof. </w:t>
-            </w:r>
-            <w:r>
-              <w:rPr>
-                <w:rFonts w:ascii="Arial" w:eastAsia="Cambria" w:hAnsi="Arial" w:cs="Arial"/>
-                <w:b/>
-                <w:iCs/>
-                <w:color w:val="000000"/>
-                <w:sz w:val="22"/>
-                <w:szCs w:val="22"/>
-                <w:lang w:val="en-US" w:eastAsia="en-US"/>
-              </w:rPr>
               <w:t>Juan Carlos Augusto</w:t>
             </w:r>
             <w:r>
@@ -887,33 +877,7 @@
                 <w:szCs w:val="22"/>
                 <w:lang w:val="en-US" w:eastAsia="en-US"/>
               </w:rPr>
-              <w:t xml:space="preserve">Research Group </w:t>
-            </w:r>
-            <w:proofErr w:type="gramStart"/>
-            <w:r>
-              <w:rPr>
-                <w:rFonts w:ascii="Arial" w:eastAsia="Cambria" w:hAnsi="Arial" w:cs="Arial"/>
-                <w:i/>
-                <w:iCs/>
-                <w:color w:val="000000"/>
-                <w:sz w:val="22"/>
-                <w:szCs w:val="22"/>
-                <w:lang w:val="en-US" w:eastAsia="en-US"/>
-              </w:rPr>
-              <w:t>on  Development</w:t>
-            </w:r>
-            <w:proofErr w:type="gramEnd"/>
-            <w:r>
-              <w:rPr>
-                <w:rFonts w:ascii="Arial" w:eastAsia="Cambria" w:hAnsi="Arial" w:cs="Arial"/>
-                <w:i/>
-                <w:iCs/>
-                <w:color w:val="000000"/>
-                <w:sz w:val="22"/>
-                <w:szCs w:val="22"/>
-                <w:lang w:val="en-US" w:eastAsia="en-US"/>
-              </w:rPr>
-              <w:t xml:space="preserve"> of Intelligent Environment,</w:t>
+              <w:t>Research Group on  Development of Intelligent Environment,</w:t>
             </w:r>
             <w:r>
               <w:rPr>
@@ -1961,17 +1925,7 @@
                 <w:sz w:val="18"/>
                 <w:szCs w:val="18"/>
               </w:rPr>
-              <w:t xml:space="preserve">in LNCS </w:t>
-            </w:r>
-            <w:bookmarkStart w:id="0" w:name="_GoBack"/>
-            <w:bookmarkEnd w:id="0"/>
-            <w:r>
-              <w:rPr>
-                <w:rFonts w:ascii="Arial" w:hAnsi="Arial" w:cs="Arial"/>
-                <w:sz w:val="18"/>
-                <w:szCs w:val="18"/>
-              </w:rPr>
-              <w:t xml:space="preserve">Springer, </w:t>
+              <w:t xml:space="preserve">in LNCS Springer, </w:t>
             </w:r>
             <w:r>
               <w:rPr>

</xml_diff>